<commit_message>
chp 5 2nd draft
</commit_message>
<xml_diff>
--- a/New folder/Report_CHP5_1st_Draft.docx
+++ b/New folder/Report_CHP5_1st_Draft.docx
@@ -11494,6 +11494,7 @@
           <w:id w:val="-1967569537"/>
           <w:citation/>
         </w:sdtPr>
+        <w:sdtEndPr/>
         <w:sdtContent>
           <w:r>
             <w:fldChar w:fldCharType="begin"/>
@@ -11576,6 +11577,7 @@
           <w:id w:val="-1710482206"/>
           <w:citation/>
         </w:sdtPr>
+        <w:sdtEndPr/>
         <w:sdtContent>
           <w:r>
             <w:fldChar w:fldCharType="begin"/>
@@ -11804,6 +11806,7 @@
           <w:id w:val="402642544"/>
           <w:citation/>
         </w:sdtPr>
+        <w:sdtEndPr/>
         <w:sdtContent>
           <w:r>
             <w:fldChar w:fldCharType="begin"/>
@@ -11836,6 +11839,7 @@
           <w:id w:val="-715427829"/>
           <w:citation/>
         </w:sdtPr>
+        <w:sdtEndPr/>
         <w:sdtContent>
           <w:r>
             <w:fldChar w:fldCharType="begin"/>
@@ -11865,6 +11869,7 @@
           <w:id w:val="512028316"/>
           <w:citation/>
         </w:sdtPr>
+        <w:sdtEndPr/>
         <w:sdtContent>
           <w:r>
             <w:fldChar w:fldCharType="begin"/>
@@ -11966,6 +11971,7 @@
           <w:id w:val="1253477661"/>
           <w:citation/>
         </w:sdtPr>
+        <w:sdtEndPr/>
         <w:sdtContent>
           <w:r>
             <w:fldChar w:fldCharType="begin"/>
@@ -12010,6 +12016,7 @@
           <w:id w:val="2032451864"/>
           <w:citation/>
         </w:sdtPr>
+        <w:sdtEndPr/>
         <w:sdtContent>
           <w:r>
             <w:fldChar w:fldCharType="begin"/>
@@ -12090,6 +12097,7 @@
           <w:id w:val="1513037743"/>
           <w:citation/>
         </w:sdtPr>
+        <w:sdtEndPr/>
         <w:sdtContent>
           <w:r>
             <w:fldChar w:fldCharType="begin"/>
@@ -12119,6 +12127,7 @@
           <w:id w:val="-2145650349"/>
           <w:citation/>
         </w:sdtPr>
+        <w:sdtEndPr/>
         <w:sdtContent>
           <w:r>
             <w:fldChar w:fldCharType="begin"/>
@@ -12317,6 +12326,7 @@
           <w:id w:val="624664268"/>
           <w:citation/>
         </w:sdtPr>
+        <w:sdtEndPr/>
         <w:sdtContent>
           <w:r>
             <w:fldChar w:fldCharType="begin"/>
@@ -13136,6 +13146,7 @@
           <w:id w:val="-805471487"/>
           <w:citation/>
         </w:sdtPr>
+        <w:sdtEndPr/>
         <w:sdtContent>
           <w:r>
             <w:fldChar w:fldCharType="begin"/>
@@ -13190,6 +13201,7 @@
           <w:id w:val="218177490"/>
           <w:citation/>
         </w:sdtPr>
+        <w:sdtEndPr/>
         <w:sdtContent>
           <w:r>
             <w:fldChar w:fldCharType="begin"/>
@@ -13244,6 +13256,7 @@
           <w:id w:val="-2081669410"/>
           <w:citation/>
         </w:sdtPr>
+        <w:sdtEndPr/>
         <w:sdtContent>
           <w:r>
             <w:fldChar w:fldCharType="begin"/>
@@ -13345,6 +13358,7 @@
           <w:id w:val="855318128"/>
           <w:citation/>
         </w:sdtPr>
+        <w:sdtEndPr/>
         <w:sdtContent>
           <w:r>
             <w:fldChar w:fldCharType="begin"/>
@@ -13446,6 +13460,7 @@
           <w:id w:val="-554160878"/>
           <w:citation/>
         </w:sdtPr>
+        <w:sdtEndPr/>
         <w:sdtContent>
           <w:r>
             <w:fldChar w:fldCharType="begin"/>
@@ -13626,6 +13641,7 @@
           <w:id w:val="-241572904"/>
           <w:citation/>
         </w:sdtPr>
+        <w:sdtEndPr/>
         <w:sdtContent>
           <w:r>
             <w:fldChar w:fldCharType="begin"/>
@@ -13844,6 +13860,7 @@
           <w:id w:val="1077095632"/>
           <w:citation/>
         </w:sdtPr>
+        <w:sdtEndPr/>
         <w:sdtContent>
           <w:r>
             <w:fldChar w:fldCharType="begin"/>
@@ -13957,6 +13974,7 @@
           <w:id w:val="1863781496"/>
           <w:citation/>
         </w:sdtPr>
+        <w:sdtEndPr/>
         <w:sdtContent>
           <w:r>
             <w:fldChar w:fldCharType="begin"/>
@@ -14042,6 +14060,7 @@
           <w:id w:val="412205958"/>
           <w:citation/>
         </w:sdtPr>
+        <w:sdtEndPr/>
         <w:sdtContent>
           <w:r>
             <w:fldChar w:fldCharType="begin"/>
@@ -17076,6 +17095,7 @@
           <w:id w:val="-75746850"/>
           <w:citation/>
         </w:sdtPr>
+        <w:sdtEndPr/>
         <w:sdtContent>
           <w:r>
             <w:fldChar w:fldCharType="begin"/>
@@ -17606,6 +17626,7 @@
           <w:id w:val="-519010467"/>
           <w:citation/>
         </w:sdtPr>
+        <w:sdtEndPr/>
         <w:sdtContent>
           <w:r>
             <w:fldChar w:fldCharType="begin"/>
@@ -17635,6 +17656,7 @@
           <w:id w:val="-1058245794"/>
           <w:citation/>
         </w:sdtPr>
+        <w:sdtEndPr/>
         <w:sdtContent>
           <w:r>
             <w:fldChar w:fldCharType="begin"/>
@@ -19536,6 +19558,7 @@
           <w:id w:val="1628348107"/>
           <w:citation/>
         </w:sdtPr>
+        <w:sdtEndPr/>
         <w:sdtContent>
           <w:r>
             <w:rPr>
@@ -19664,6 +19687,7 @@
           <w:id w:val="329261038"/>
           <w:citation/>
         </w:sdtPr>
+        <w:sdtEndPr/>
         <w:sdtContent>
           <w:r>
             <w:rPr>
@@ -19732,6 +19756,7 @@
           <w:id w:val="424388204"/>
           <w:citation/>
         </w:sdtPr>
+        <w:sdtEndPr/>
         <w:sdtContent>
           <w:r>
             <w:fldChar w:fldCharType="begin"/>
@@ -22846,6 +22871,7 @@
           <w:id w:val="937497822"/>
           <w:citation/>
         </w:sdtPr>
+        <w:sdtEndPr/>
         <w:sdtContent>
           <w:r>
             <w:fldChar w:fldCharType="begin"/>
@@ -22898,6 +22924,7 @@
           <w:id w:val="1551193039"/>
           <w:citation/>
         </w:sdtPr>
+        <w:sdtEndPr/>
         <w:sdtContent>
           <w:r>
             <w:fldChar w:fldCharType="begin"/>
@@ -22943,6 +22970,7 @@
           <w:id w:val="1724176488"/>
           <w:citation/>
         </w:sdtPr>
+        <w:sdtEndPr/>
         <w:sdtContent>
           <w:r>
             <w:fldChar w:fldCharType="begin"/>
@@ -22972,6 +23000,7 @@
           <w:id w:val="-2121515337"/>
           <w:citation/>
         </w:sdtPr>
+        <w:sdtEndPr/>
         <w:sdtContent>
           <w:r>
             <w:fldChar w:fldCharType="begin"/>
@@ -23281,6 +23310,7 @@
           <w:id w:val="2131045978"/>
           <w:citation/>
         </w:sdtPr>
+        <w:sdtEndPr/>
         <w:sdtContent>
           <w:r>
             <w:fldChar w:fldCharType="begin"/>
@@ -24202,6 +24232,7 @@
           <w:id w:val="-40447160"/>
           <w:citation/>
         </w:sdtPr>
+        <w:sdtEndPr/>
         <w:sdtContent>
           <w:r>
             <w:fldChar w:fldCharType="begin"/>
@@ -24649,10 +24680,7 @@
       </w:r>
       <w:bookmarkEnd w:id="51"/>
     </w:p>
-    <w:p>
-      <w:bookmarkStart w:id="52" w:name="_GoBack"/>
-      <w:bookmarkEnd w:id="52"/>
-    </w:p>
+    <w:p/>
     <w:p>
       <w:pPr>
         <w:pStyle w:val="Heading3"/>
@@ -24663,8 +24691,8 @@
           <w:color w:val="000000" w:themeColor="text1"/>
         </w:rPr>
       </w:pPr>
-      <w:bookmarkStart w:id="53" w:name="_Toc527656513"/>
-      <w:bookmarkStart w:id="54" w:name="_Toc529523897"/>
+      <w:bookmarkStart w:id="52" w:name="_Toc527656513"/>
+      <w:bookmarkStart w:id="53" w:name="_Toc529523897"/>
       <w:r>
         <w:rPr>
           <w:rFonts w:ascii="Times New Roman" w:hAnsi="Times New Roman" w:cs="Times New Roman"/>
@@ -24698,8 +24726,8 @@
         </w:rPr>
         <w:t>Key Expansion</w:t>
       </w:r>
+      <w:bookmarkEnd w:id="52"/>
       <w:bookmarkEnd w:id="53"/>
-      <w:bookmarkEnd w:id="54"/>
     </w:p>
     <w:p>
       <w:pPr>
@@ -24763,6 +24791,7 @@
           <w:id w:val="460783646"/>
           <w:citation/>
         </w:sdtPr>
+        <w:sdtEndPr/>
         <w:sdtContent>
           <w:r>
             <w:fldChar w:fldCharType="begin"/>
@@ -24851,6 +24880,7 @@
           <w:id w:val="1943035948"/>
           <w:citation/>
         </w:sdtPr>
+        <w:sdtEndPr/>
         <w:sdtContent>
           <w:r>
             <w:fldChar w:fldCharType="begin"/>
@@ -24954,6 +24984,7 @@
           <w:id w:val="1684005319"/>
           <w:citation/>
         </w:sdtPr>
+        <w:sdtEndPr/>
         <w:sdtContent>
           <w:r>
             <w:fldChar w:fldCharType="begin"/>
@@ -25097,7 +25128,7 @@
           <w:szCs w:val="24"/>
         </w:rPr>
       </w:pPr>
-      <w:bookmarkStart w:id="55" w:name="_Toc529523842"/>
+      <w:bookmarkStart w:id="54" w:name="_Toc529523842"/>
       <w:r>
         <w:rPr>
           <w:b/>
@@ -25169,7 +25200,7 @@
         </w:rPr>
         <w:t>: Pseudo Code for Key Expansion for Encryption</w:t>
       </w:r>
-      <w:bookmarkEnd w:id="55"/>
+      <w:bookmarkEnd w:id="54"/>
     </w:p>
     <w:p/>
     <w:p>
@@ -25188,6 +25219,7 @@
           <w:id w:val="1715935921"/>
           <w:citation/>
         </w:sdtPr>
+        <w:sdtEndPr/>
         <w:sdtContent>
           <w:r>
             <w:fldChar w:fldCharType="begin"/>
@@ -25331,7 +25363,7 @@
           <w:szCs w:val="24"/>
         </w:rPr>
       </w:pPr>
-      <w:bookmarkStart w:id="56" w:name="_Toc529523843"/>
+      <w:bookmarkStart w:id="55" w:name="_Toc529523843"/>
       <w:r>
         <w:rPr>
           <w:b/>
@@ -25403,7 +25435,7 @@
         </w:rPr>
         <w:t>: Additional Pseudo Code to be Added for Key Expansion for Decryption</w:t>
       </w:r>
-      <w:bookmarkEnd w:id="56"/>
+      <w:bookmarkEnd w:id="55"/>
     </w:p>
     <w:p/>
     <w:p/>
@@ -25416,8 +25448,8 @@
           <w:color w:val="000000" w:themeColor="text1"/>
         </w:rPr>
       </w:pPr>
-      <w:bookmarkStart w:id="57" w:name="_Toc527656514"/>
-      <w:bookmarkStart w:id="58" w:name="_Toc529523898"/>
+      <w:bookmarkStart w:id="56" w:name="_Toc527656514"/>
+      <w:bookmarkStart w:id="57" w:name="_Toc529523898"/>
       <w:r>
         <w:rPr>
           <w:rFonts w:ascii="Times New Roman" w:hAnsi="Times New Roman" w:cs="Times New Roman"/>
@@ -25443,8 +25475,8 @@
         <w:tab/>
         <w:t>AES-256 Encryption</w:t>
       </w:r>
+      <w:bookmarkEnd w:id="56"/>
       <w:bookmarkEnd w:id="57"/>
-      <w:bookmarkEnd w:id="58"/>
     </w:p>
     <w:p/>
     <w:p>
@@ -25512,6 +25544,7 @@
           <w:id w:val="-1853331605"/>
           <w:citation/>
         </w:sdtPr>
+        <w:sdtEndPr/>
         <w:sdtContent>
           <w:r>
             <w:fldChar w:fldCharType="begin"/>
@@ -25680,7 +25713,7 @@
           <w:szCs w:val="24"/>
         </w:rPr>
       </w:pPr>
-      <w:bookmarkStart w:id="59" w:name="_Toc529523844"/>
+      <w:bookmarkStart w:id="58" w:name="_Toc529523844"/>
       <w:r>
         <w:rPr>
           <w:b/>
@@ -25752,7 +25785,7 @@
         </w:rPr>
         <w:t>: Pseudo Code for AES Encryption</w:t>
       </w:r>
-      <w:bookmarkEnd w:id="59"/>
+      <w:bookmarkEnd w:id="58"/>
     </w:p>
     <w:p/>
     <w:p/>
@@ -25766,8 +25799,8 @@
           <w:color w:val="000000" w:themeColor="text1"/>
         </w:rPr>
       </w:pPr>
-      <w:bookmarkStart w:id="60" w:name="_Toc527656515"/>
-      <w:bookmarkStart w:id="61" w:name="_Toc529523899"/>
+      <w:bookmarkStart w:id="59" w:name="_Toc527656515"/>
+      <w:bookmarkStart w:id="60" w:name="_Toc529523899"/>
       <w:r>
         <w:rPr>
           <w:rFonts w:ascii="Times New Roman" w:hAnsi="Times New Roman" w:cs="Times New Roman"/>
@@ -25808,8 +25841,8 @@
         </w:rPr>
         <w:t>AES-256 Decryption</w:t>
       </w:r>
+      <w:bookmarkEnd w:id="59"/>
       <w:bookmarkEnd w:id="60"/>
-      <w:bookmarkEnd w:id="61"/>
     </w:p>
     <w:p>
       <w:pPr>
@@ -25906,6 +25939,7 @@
           <w:id w:val="-678434241"/>
           <w:citation/>
         </w:sdtPr>
+        <w:sdtEndPr/>
         <w:sdtContent>
           <w:r>
             <w:fldChar w:fldCharType="begin"/>
@@ -25989,6 +26023,7 @@
           <w:id w:val="180637865"/>
           <w:citation/>
         </w:sdtPr>
+        <w:sdtEndPr/>
         <w:sdtContent>
           <w:r>
             <w:fldChar w:fldCharType="begin"/>
@@ -26130,7 +26165,7 @@
           <w:szCs w:val="24"/>
         </w:rPr>
       </w:pPr>
-      <w:bookmarkStart w:id="62" w:name="_Toc529523845"/>
+      <w:bookmarkStart w:id="61" w:name="_Toc529523845"/>
       <w:r>
         <w:rPr>
           <w:b/>
@@ -26202,7 +26237,7 @@
         </w:rPr>
         <w:t>: Pseudo Code for the Equivalent Inverse Cipher</w:t>
       </w:r>
-      <w:bookmarkEnd w:id="62"/>
+      <w:bookmarkEnd w:id="61"/>
     </w:p>
     <w:p>
       <w:pPr>
@@ -26335,7 +26370,7 @@
           <w:szCs w:val="24"/>
         </w:rPr>
       </w:pPr>
-      <w:bookmarkStart w:id="63" w:name="_Toc529523846"/>
+      <w:bookmarkStart w:id="62" w:name="_Toc529523846"/>
       <w:r>
         <w:rPr>
           <w:b/>
@@ -26407,7 +26442,7 @@
         </w:rPr>
         <w:t>: AES-256 Block Diagram</w:t>
       </w:r>
-      <w:bookmarkEnd w:id="63"/>
+      <w:bookmarkEnd w:id="62"/>
     </w:p>
     <w:p>
       <w:pPr>
@@ -26489,7 +26524,7 @@
           <w:szCs w:val="28"/>
         </w:rPr>
       </w:pPr>
-      <w:bookmarkStart w:id="64" w:name="_Toc529523900"/>
+      <w:bookmarkStart w:id="63" w:name="_Toc529523900"/>
       <w:r>
         <w:rPr>
           <w:rFonts w:ascii="Times New Roman" w:hAnsi="Times New Roman" w:cs="Times New Roman"/>
@@ -26530,7 +26565,7 @@
         </w:rPr>
         <w:t>Software Implementation</w:t>
       </w:r>
-      <w:bookmarkEnd w:id="64"/>
+      <w:bookmarkEnd w:id="63"/>
     </w:p>
     <w:p>
       <w:pPr>
@@ -26543,7 +26578,7 @@
           <w:szCs w:val="24"/>
         </w:rPr>
       </w:pPr>
-      <w:bookmarkStart w:id="65" w:name="_Toc529523901"/>
+      <w:bookmarkStart w:id="64" w:name="_Toc529523901"/>
       <w:r>
         <w:rPr>
           <w:rFonts w:ascii="Times New Roman" w:hAnsi="Times New Roman" w:cs="Times New Roman"/>
@@ -26565,7 +26600,7 @@
         <w:tab/>
         <w:t xml:space="preserve"> Overview</w:t>
       </w:r>
-      <w:bookmarkEnd w:id="65"/>
+      <w:bookmarkEnd w:id="64"/>
     </w:p>
     <w:p/>
     <w:p>
@@ -26641,7 +26676,7 @@
           <w:szCs w:val="24"/>
         </w:rPr>
       </w:pPr>
-      <w:bookmarkStart w:id="66" w:name="_Toc529523902"/>
+      <w:bookmarkStart w:id="65" w:name="_Toc529523902"/>
       <w:r>
         <w:rPr>
           <w:rFonts w:ascii="Times New Roman" w:hAnsi="Times New Roman" w:cs="Times New Roman"/>
@@ -26663,7 +26698,7 @@
         <w:tab/>
         <w:t xml:space="preserve"> MicroBlaze™ Environment</w:t>
       </w:r>
-      <w:bookmarkEnd w:id="66"/>
+      <w:bookmarkEnd w:id="65"/>
     </w:p>
     <w:p/>
     <w:p>
@@ -26688,6 +26723,7 @@
           <w:id w:val="-1791344403"/>
           <w:citation/>
         </w:sdtPr>
+        <w:sdtEndPr/>
         <w:sdtContent>
           <w:r>
             <w:fldChar w:fldCharType="begin"/>
@@ -26773,7 +26809,7 @@
           <w:szCs w:val="24"/>
         </w:rPr>
       </w:pPr>
-      <w:bookmarkStart w:id="67" w:name="_Toc529523847"/>
+      <w:bookmarkStart w:id="66" w:name="_Toc529523847"/>
       <w:r>
         <w:rPr>
           <w:b/>
@@ -26845,7 +26881,7 @@
         </w:rPr>
         <w:t>: MicroBlaze Core Block Diagram</w:t>
       </w:r>
-      <w:bookmarkEnd w:id="67"/>
+      <w:bookmarkEnd w:id="66"/>
     </w:p>
     <w:p>
       <w:pPr>
@@ -26870,6 +26906,7 @@
           <w:id w:val="-863372188"/>
           <w:citation/>
         </w:sdtPr>
+        <w:sdtEndPr/>
         <w:sdtContent>
           <w:r>
             <w:fldChar w:fldCharType="begin"/>
@@ -26965,6 +27002,7 @@
           <w:id w:val="-940293473"/>
           <w:citation/>
         </w:sdtPr>
+        <w:sdtEndPr/>
         <w:sdtContent>
           <w:r>
             <w:fldChar w:fldCharType="begin"/>
@@ -27000,6 +27038,7 @@
           <w:id w:val="1703124882"/>
           <w:citation/>
         </w:sdtPr>
+        <w:sdtEndPr/>
         <w:sdtContent>
           <w:r>
             <w:fldChar w:fldCharType="begin"/>
@@ -27032,6 +27071,7 @@
           <w:id w:val="-2119599375"/>
           <w:citation/>
         </w:sdtPr>
+        <w:sdtEndPr/>
         <w:sdtContent>
           <w:r>
             <w:fldChar w:fldCharType="begin"/>
@@ -27067,6 +27107,7 @@
           <w:id w:val="-41676104"/>
           <w:citation/>
         </w:sdtPr>
+        <w:sdtEndPr/>
         <w:sdtContent>
           <w:r>
             <w:fldChar w:fldCharType="begin"/>
@@ -27105,6 +27146,7 @@
           <w:id w:val="-982840560"/>
           <w:citation/>
         </w:sdtPr>
+        <w:sdtEndPr/>
         <w:sdtContent>
           <w:r>
             <w:fldChar w:fldCharType="begin"/>
@@ -27148,7 +27190,7 @@
           <w:szCs w:val="24"/>
         </w:rPr>
       </w:pPr>
-      <w:bookmarkStart w:id="68" w:name="_Toc529523903"/>
+      <w:bookmarkStart w:id="67" w:name="_Toc529523903"/>
       <w:r>
         <w:rPr>
           <w:rFonts w:ascii="Times New Roman" w:hAnsi="Times New Roman" w:cs="Times New Roman"/>
@@ -27170,7 +27212,7 @@
         <w:tab/>
         <w:t xml:space="preserve"> WPA2-PSK Device Authentication</w:t>
       </w:r>
-      <w:bookmarkEnd w:id="68"/>
+      <w:bookmarkEnd w:id="67"/>
     </w:p>
     <w:p/>
     <w:p>
@@ -27349,7 +27391,7 @@
                                 <w:szCs w:val="24"/>
                               </w:rPr>
                             </w:pPr>
-                            <w:bookmarkStart w:id="69" w:name="_Toc529523848"/>
+                            <w:bookmarkStart w:id="68" w:name="_Toc529523848"/>
                             <w:r>
                               <w:rPr>
                                 <w:b/>
@@ -27431,7 +27473,7 @@
                               </w:rPr>
                               <w:t xml:space="preserve"> Authentication</w:t>
                             </w:r>
-                            <w:bookmarkEnd w:id="69"/>
+                            <w:bookmarkEnd w:id="68"/>
                           </w:p>
                         </w:txbxContent>
                       </wps:txbx>
@@ -27558,7 +27600,7 @@
           </mc:Fallback>
         </mc:AlternateContent>
       </w:r>
-      <w:bookmarkStart w:id="71" w:name="_Toc527656518"/>
+      <w:bookmarkStart w:id="69" w:name="_Toc527656518"/>
     </w:p>
     <w:p>
       <w:pPr>
@@ -27576,7 +27618,7 @@
           <w:color w:val="auto"/>
         </w:rPr>
       </w:pPr>
-      <w:bookmarkStart w:id="72" w:name="_Toc529523904"/>
+      <w:bookmarkStart w:id="70" w:name="_Toc529523904"/>
       <w:r>
         <w:rPr>
           <w:rFonts w:ascii="Times New Roman" w:hAnsi="Times New Roman" w:cs="Times New Roman"/>
@@ -27594,8 +27636,8 @@
         <w:tab/>
         <w:t>Layer1: SHA1-HASH Implementation</w:t>
       </w:r>
-      <w:bookmarkEnd w:id="71"/>
-      <w:bookmarkEnd w:id="72"/>
+      <w:bookmarkEnd w:id="69"/>
+      <w:bookmarkEnd w:id="70"/>
     </w:p>
     <w:p/>
     <w:p>
@@ -28556,8 +28598,8 @@
           <w:color w:val="auto"/>
         </w:rPr>
       </w:pPr>
-      <w:bookmarkStart w:id="73" w:name="_Toc527656519"/>
-      <w:bookmarkStart w:id="74" w:name="_Toc529523905"/>
+      <w:bookmarkStart w:id="71" w:name="_Toc527656519"/>
+      <w:bookmarkStart w:id="72" w:name="_Toc529523905"/>
       <w:r>
         <w:rPr>
           <w:rFonts w:ascii="Times New Roman" w:hAnsi="Times New Roman" w:cs="Times New Roman"/>
@@ -28575,8 +28617,8 @@
         <w:tab/>
         <w:t>Layer2: HMAC_SHA1 Implementation</w:t>
       </w:r>
-      <w:bookmarkEnd w:id="73"/>
-      <w:bookmarkEnd w:id="74"/>
+      <w:bookmarkEnd w:id="71"/>
+      <w:bookmarkEnd w:id="72"/>
     </w:p>
     <w:p/>
     <w:p>
@@ -28793,8 +28835,8 @@
           <w:color w:val="auto"/>
         </w:rPr>
       </w:pPr>
-      <w:bookmarkStart w:id="75" w:name="_Toc527656520"/>
-      <w:bookmarkStart w:id="76" w:name="_Toc529523906"/>
+      <w:bookmarkStart w:id="73" w:name="_Toc527656520"/>
+      <w:bookmarkStart w:id="74" w:name="_Toc529523906"/>
       <w:r>
         <w:rPr>
           <w:rFonts w:ascii="Times New Roman" w:hAnsi="Times New Roman" w:cs="Times New Roman"/>
@@ -28812,8 +28854,8 @@
         <w:tab/>
         <w:t>Layer3: PBKDF2 Implementation</w:t>
       </w:r>
-      <w:bookmarkEnd w:id="75"/>
-      <w:bookmarkEnd w:id="76"/>
+      <w:bookmarkEnd w:id="73"/>
+      <w:bookmarkEnd w:id="74"/>
     </w:p>
     <w:p/>
     <w:p>
@@ -28972,7 +29014,7 @@
           <w:szCs w:val="24"/>
         </w:rPr>
       </w:pPr>
-      <w:bookmarkStart w:id="77" w:name="_Toc529523907"/>
+      <w:bookmarkStart w:id="75" w:name="_Toc529523907"/>
       <w:r>
         <w:rPr>
           <w:rFonts w:ascii="Times New Roman" w:hAnsi="Times New Roman" w:cs="Times New Roman"/>
@@ -28994,7 +29036,7 @@
         <w:tab/>
         <w:t>AES-256 Key Expansion</w:t>
       </w:r>
-      <w:bookmarkEnd w:id="77"/>
+      <w:bookmarkEnd w:id="75"/>
     </w:p>
     <w:p/>
     <w:p>
@@ -29772,7 +29814,7 @@
           <w:szCs w:val="28"/>
         </w:rPr>
       </w:pPr>
-      <w:bookmarkStart w:id="78" w:name="_Toc529523908"/>
+      <w:bookmarkStart w:id="76" w:name="_Toc529523908"/>
       <w:r>
         <w:rPr>
           <w:rFonts w:ascii="Times New Roman" w:hAnsi="Times New Roman" w:cs="Times New Roman"/>
@@ -29813,7 +29855,7 @@
         </w:rPr>
         <w:t>Hardware Implementation</w:t>
       </w:r>
-      <w:bookmarkEnd w:id="78"/>
+      <w:bookmarkEnd w:id="76"/>
     </w:p>
     <w:p>
       <w:pPr>
@@ -29826,7 +29868,7 @@
           <w:szCs w:val="24"/>
         </w:rPr>
       </w:pPr>
-      <w:bookmarkStart w:id="79" w:name="_Toc529523909"/>
+      <w:bookmarkStart w:id="77" w:name="_Toc529523909"/>
       <w:r>
         <w:rPr>
           <w:rFonts w:ascii="Times New Roman" w:hAnsi="Times New Roman" w:cs="Times New Roman"/>
@@ -29848,7 +29890,7 @@
         <w:tab/>
         <w:t xml:space="preserve"> Overview</w:t>
       </w:r>
-      <w:bookmarkEnd w:id="79"/>
+      <w:bookmarkEnd w:id="77"/>
     </w:p>
     <w:p/>
     <w:p>
@@ -29915,7 +29957,7 @@
           <w:szCs w:val="24"/>
         </w:rPr>
       </w:pPr>
-      <w:bookmarkStart w:id="80" w:name="_Toc529523910"/>
+      <w:bookmarkStart w:id="78" w:name="_Toc529523910"/>
       <w:r>
         <w:rPr>
           <w:rFonts w:ascii="Times New Roman" w:hAnsi="Times New Roman" w:cs="Times New Roman"/>
@@ -29937,7 +29979,7 @@
         <w:tab/>
         <w:t xml:space="preserve"> Nexys4</w:t>
       </w:r>
-      <w:bookmarkEnd w:id="80"/>
+      <w:bookmarkEnd w:id="78"/>
     </w:p>
     <w:p/>
     <w:p>
@@ -29972,6 +30014,7 @@
           <w:id w:val="-1653907376"/>
           <w:citation/>
         </w:sdtPr>
+        <w:sdtEndPr/>
         <w:sdtContent>
           <w:r>
             <w:fldChar w:fldCharType="begin"/>
@@ -30010,6 +30053,7 @@
           <w:id w:val="-25798932"/>
           <w:citation/>
         </w:sdtPr>
+        <w:sdtEndPr/>
         <w:sdtContent>
           <w:r>
             <w:fldChar w:fldCharType="begin"/>
@@ -30051,6 +30095,7 @@
           <w:id w:val="2032140268"/>
           <w:citation/>
         </w:sdtPr>
+        <w:sdtEndPr/>
         <w:sdtContent>
           <w:r>
             <w:fldChar w:fldCharType="begin"/>
@@ -30095,6 +30140,7 @@
           <w:id w:val="-1547832494"/>
           <w:citation/>
         </w:sdtPr>
+        <w:sdtEndPr/>
         <w:sdtContent>
           <w:r>
             <w:fldChar w:fldCharType="begin"/>
@@ -30193,7 +30239,7 @@
           <w:szCs w:val="24"/>
         </w:rPr>
       </w:pPr>
-      <w:bookmarkStart w:id="81" w:name="_Toc529523849"/>
+      <w:bookmarkStart w:id="79" w:name="_Toc529523849"/>
       <w:r>
         <w:rPr>
           <w:b/>
@@ -30265,7 +30311,7 @@
         </w:rPr>
         <w:t>: Nexys4 Board Features</w:t>
       </w:r>
-      <w:bookmarkEnd w:id="81"/>
+      <w:bookmarkEnd w:id="79"/>
     </w:p>
     <w:p/>
     <w:p>
@@ -30279,7 +30325,7 @@
           <w:szCs w:val="24"/>
         </w:rPr>
       </w:pPr>
-      <w:bookmarkStart w:id="82" w:name="_Toc529523911"/>
+      <w:bookmarkStart w:id="80" w:name="_Toc529523911"/>
       <w:r>
         <w:rPr>
           <w:rFonts w:ascii="Times New Roman" w:hAnsi="Times New Roman" w:cs="Times New Roman"/>
@@ -30301,7 +30347,7 @@
         <w:tab/>
         <w:t xml:space="preserve"> AXI Interconnect</w:t>
       </w:r>
-      <w:bookmarkEnd w:id="82"/>
+      <w:bookmarkEnd w:id="80"/>
     </w:p>
     <w:p/>
     <w:p>
@@ -30342,6 +30388,7 @@
           <w:id w:val="1635050683"/>
           <w:citation/>
         </w:sdtPr>
+        <w:sdtEndPr/>
         <w:sdtContent>
           <w:r>
             <w:fldChar w:fldCharType="begin"/>
@@ -30374,6 +30421,7 @@
           <w:id w:val="556054461"/>
           <w:citation/>
         </w:sdtPr>
+        <w:sdtEndPr/>
         <w:sdtContent>
           <w:r>
             <w:fldChar w:fldCharType="begin"/>
@@ -30403,6 +30451,7 @@
           <w:id w:val="1893228284"/>
           <w:citation/>
         </w:sdtPr>
+        <w:sdtEndPr/>
         <w:sdtContent>
           <w:r>
             <w:fldChar w:fldCharType="begin"/>
@@ -30432,6 +30481,7 @@
           <w:id w:val="279078215"/>
           <w:citation/>
         </w:sdtPr>
+        <w:sdtEndPr/>
         <w:sdtContent>
           <w:r>
             <w:fldChar w:fldCharType="begin"/>
@@ -30464,6 +30514,7 @@
           <w:id w:val="-655458741"/>
           <w:citation/>
         </w:sdtPr>
+        <w:sdtEndPr/>
         <w:sdtContent>
           <w:r>
             <w:fldChar w:fldCharType="begin"/>
@@ -30493,6 +30544,7 @@
           <w:id w:val="1152104637"/>
           <w:citation/>
         </w:sdtPr>
+        <w:sdtEndPr/>
         <w:sdtContent>
           <w:r>
             <w:fldChar w:fldCharType="begin"/>
@@ -30525,6 +30577,7 @@
           <w:id w:val="1092901424"/>
           <w:citation/>
         </w:sdtPr>
+        <w:sdtEndPr/>
         <w:sdtContent>
           <w:r>
             <w:fldChar w:fldCharType="begin"/>
@@ -30568,7 +30621,7 @@
           <w:szCs w:val="24"/>
         </w:rPr>
       </w:pPr>
-      <w:bookmarkStart w:id="83" w:name="_Toc529523912"/>
+      <w:bookmarkStart w:id="81" w:name="_Toc529523912"/>
       <w:r>
         <w:rPr>
           <w:rFonts w:ascii="Times New Roman" w:hAnsi="Times New Roman" w:cs="Times New Roman"/>
@@ -30590,7 +30643,7 @@
         <w:tab/>
         <w:t xml:space="preserve"> AES-256 Implementation</w:t>
       </w:r>
-      <w:bookmarkEnd w:id="83"/>
+      <w:bookmarkEnd w:id="81"/>
     </w:p>
     <w:p/>
     <w:p>
@@ -30633,7 +30686,7 @@
           <w:color w:val="auto"/>
         </w:rPr>
       </w:pPr>
-      <w:bookmarkStart w:id="84" w:name="_Toc529523913"/>
+      <w:bookmarkStart w:id="82" w:name="_Toc529523913"/>
       <w:r>
         <w:rPr>
           <w:rFonts w:ascii="Times New Roman" w:hAnsi="Times New Roman" w:cs="Times New Roman"/>
@@ -30651,7 +30704,7 @@
         <w:tab/>
         <w:t xml:space="preserve"> BRAMs</w:t>
       </w:r>
-      <w:bookmarkEnd w:id="84"/>
+      <w:bookmarkEnd w:id="82"/>
     </w:p>
     <w:p/>
     <w:p>
@@ -30777,8 +30830,8 @@
           <w:szCs w:val="24"/>
         </w:rPr>
       </w:pPr>
-      <w:bookmarkStart w:id="85" w:name="_Toc528763403"/>
-      <w:bookmarkStart w:id="86" w:name="_Toc529523850"/>
+      <w:bookmarkStart w:id="83" w:name="_Toc528763403"/>
+      <w:bookmarkStart w:id="84" w:name="_Toc529523850"/>
       <w:r>
         <w:rPr>
           <w:b/>
@@ -30850,8 +30903,8 @@
         </w:rPr>
         <w:t>: Key BRAM  Organization</w:t>
       </w:r>
-      <w:bookmarkEnd w:id="85"/>
-      <w:bookmarkEnd w:id="86"/>
+      <w:bookmarkEnd w:id="83"/>
+      <w:bookmarkEnd w:id="84"/>
     </w:p>
     <w:p>
       <w:pPr>
@@ -30951,7 +31004,7 @@
           <w:szCs w:val="24"/>
         </w:rPr>
       </w:pPr>
-      <w:bookmarkStart w:id="87" w:name="_Toc529523851"/>
+      <w:bookmarkStart w:id="85" w:name="_Toc529523851"/>
       <w:r>
         <w:rPr>
           <w:b/>
@@ -31023,7 +31076,7 @@
         </w:rPr>
         <w:t>: Data BRAM Organization</w:t>
       </w:r>
-      <w:bookmarkEnd w:id="87"/>
+      <w:bookmarkEnd w:id="85"/>
     </w:p>
     <w:p>
       <w:pPr>
@@ -31034,7 +31087,7 @@
           <w:color w:val="auto"/>
         </w:rPr>
       </w:pPr>
-      <w:bookmarkStart w:id="88" w:name="_Toc529523914"/>
+      <w:bookmarkStart w:id="86" w:name="_Toc529523914"/>
       <w:r>
         <w:rPr>
           <w:rFonts w:ascii="Times New Roman" w:hAnsi="Times New Roman" w:cs="Times New Roman"/>
@@ -31052,7 +31105,7 @@
         <w:tab/>
         <w:t xml:space="preserve"> AES Core</w:t>
       </w:r>
-      <w:bookmarkEnd w:id="88"/>
+      <w:bookmarkEnd w:id="86"/>
       <w:r>
         <w:rPr>
           <w:rFonts w:ascii="Times New Roman" w:hAnsi="Times New Roman" w:cs="Times New Roman"/>
@@ -31163,8 +31216,8 @@
           <w:szCs w:val="24"/>
         </w:rPr>
       </w:pPr>
-      <w:bookmarkStart w:id="89" w:name="_Toc528763405"/>
-      <w:bookmarkStart w:id="90" w:name="_Toc529523852"/>
+      <w:bookmarkStart w:id="87" w:name="_Toc528763405"/>
+      <w:bookmarkStart w:id="88" w:name="_Toc529523852"/>
       <w:r>
         <w:rPr>
           <w:b/>
@@ -31236,8 +31289,8 @@
         </w:rPr>
         <w:t>: AES Core with Input and Output Signals</w:t>
       </w:r>
-      <w:bookmarkEnd w:id="89"/>
-      <w:bookmarkEnd w:id="90"/>
+      <w:bookmarkEnd w:id="87"/>
+      <w:bookmarkEnd w:id="88"/>
     </w:p>
     <w:p>
       <w:pPr>
@@ -31677,7 +31730,7 @@
           <w:color w:val="auto"/>
         </w:rPr>
       </w:pPr>
-      <w:bookmarkStart w:id="91" w:name="_Toc529523915"/>
+      <w:bookmarkStart w:id="89" w:name="_Toc529523915"/>
       <w:r>
         <w:rPr>
           <w:rFonts w:ascii="Times New Roman" w:hAnsi="Times New Roman" w:cs="Times New Roman"/>
@@ -31695,7 +31748,7 @@
         <w:tab/>
         <w:t xml:space="preserve"> AES-256 Internal Design</w:t>
       </w:r>
-      <w:bookmarkEnd w:id="91"/>
+      <w:bookmarkEnd w:id="89"/>
     </w:p>
     <w:p/>
     <w:p>
@@ -31733,6 +31786,7 @@
         <w:keepNext/>
         <w:jc w:val="center"/>
       </w:pPr>
+      <w:bookmarkStart w:id="90" w:name="_GoBack"/>
       <w:r>
         <w:rPr>
           <w:noProof/>
@@ -31786,6 +31840,7 @@
           </wp:inline>
         </w:drawing>
       </w:r>
+      <w:bookmarkEnd w:id="90"/>
     </w:p>
     <w:p>
       <w:pPr>
@@ -31813,7 +31868,7 @@
           <w:szCs w:val="24"/>
         </w:rPr>
       </w:pPr>
-      <w:bookmarkStart w:id="92" w:name="_Toc529523853"/>
+      <w:bookmarkStart w:id="91" w:name="_Toc529523853"/>
       <w:r>
         <w:rPr>
           <w:b/>
@@ -31885,7 +31940,7 @@
         </w:rPr>
         <w:t>: Internal Design of AES-256</w:t>
       </w:r>
-      <w:bookmarkEnd w:id="92"/>
+      <w:bookmarkEnd w:id="91"/>
     </w:p>
     <w:p>
       <w:pPr>
@@ -33137,7 +33192,7 @@
           <w:szCs w:val="24"/>
         </w:rPr>
       </w:pPr>
-      <w:bookmarkStart w:id="93" w:name="_Toc529523916"/>
+      <w:bookmarkStart w:id="92" w:name="_Toc529523916"/>
       <w:r>
         <w:rPr>
           <w:rFonts w:ascii="Times New Roman" w:hAnsi="Times New Roman" w:cs="Times New Roman"/>
@@ -33159,7 +33214,7 @@
         <w:tab/>
         <w:t xml:space="preserve"> AES-256 Interface with MicroBlaze</w:t>
       </w:r>
-      <w:bookmarkEnd w:id="93"/>
+      <w:bookmarkEnd w:id="92"/>
     </w:p>
     <w:p/>
     <w:p>
@@ -33324,7 +33379,7 @@
           <w:szCs w:val="24"/>
         </w:rPr>
       </w:pPr>
-      <w:bookmarkStart w:id="94" w:name="_Toc529523854"/>
+      <w:bookmarkStart w:id="93" w:name="_Toc529523854"/>
       <w:r>
         <w:rPr>
           <w:b/>
@@ -33416,7 +33471,7 @@
         </w:rPr>
         <w:t>with MicroBlaze</w:t>
       </w:r>
-      <w:bookmarkEnd w:id="94"/>
+      <w:bookmarkEnd w:id="93"/>
     </w:p>
     <w:p/>
     <w:p>
@@ -33558,7 +33613,7 @@
           <w:szCs w:val="28"/>
         </w:rPr>
       </w:pPr>
-      <w:bookmarkStart w:id="95" w:name="_Toc529523917"/>
+      <w:bookmarkStart w:id="94" w:name="_Toc529523917"/>
       <w:r>
         <w:rPr>
           <w:rFonts w:ascii="Times New Roman" w:hAnsi="Times New Roman" w:cs="Times New Roman"/>
@@ -33599,7 +33654,7 @@
         </w:rPr>
         <w:t>Testing and Result</w:t>
       </w:r>
-      <w:bookmarkEnd w:id="95"/>
+      <w:bookmarkEnd w:id="94"/>
     </w:p>
     <w:p/>
     <w:p>
@@ -33614,7 +33669,7 @@
           <w:szCs w:val="24"/>
         </w:rPr>
       </w:pPr>
-      <w:bookmarkStart w:id="96" w:name="_Toc529523918"/>
+      <w:bookmarkStart w:id="95" w:name="_Toc529523918"/>
       <w:r>
         <w:rPr>
           <w:rFonts w:ascii="Times New Roman" w:hAnsi="Times New Roman" w:cs="Times New Roman"/>
@@ -33645,7 +33700,7 @@
         </w:rPr>
         <w:t>Overview</w:t>
       </w:r>
-      <w:bookmarkEnd w:id="96"/>
+      <w:bookmarkEnd w:id="95"/>
     </w:p>
     <w:p>
       <w:pPr>
@@ -33952,8 +34007,8 @@
           <w:szCs w:val="24"/>
         </w:rPr>
       </w:pPr>
-      <w:bookmarkStart w:id="97" w:name="_Toc529445577"/>
-      <w:bookmarkStart w:id="98" w:name="_Toc529523855"/>
+      <w:bookmarkStart w:id="96" w:name="_Toc529445577"/>
+      <w:bookmarkStart w:id="97" w:name="_Toc529523855"/>
       <w:r>
         <w:rPr>
           <w:b/>
@@ -34025,8 +34080,8 @@
         </w:rPr>
         <w:t>: Overall Block Diagram for Testing</w:t>
       </w:r>
+      <w:bookmarkEnd w:id="96"/>
       <w:bookmarkEnd w:id="97"/>
-      <w:bookmarkEnd w:id="98"/>
     </w:p>
     <w:p/>
     <w:p>
@@ -34041,8 +34096,8 @@
           <w:szCs w:val="24"/>
         </w:rPr>
       </w:pPr>
-      <w:bookmarkStart w:id="99" w:name="_Toc527799643"/>
-      <w:bookmarkStart w:id="100" w:name="_Toc529523919"/>
+      <w:bookmarkStart w:id="98" w:name="_Toc527799643"/>
+      <w:bookmarkStart w:id="99" w:name="_Toc529523919"/>
       <w:r>
         <w:rPr>
           <w:rFonts w:ascii="Times New Roman" w:hAnsi="Times New Roman" w:cs="Times New Roman"/>
@@ -34074,38 +34129,38 @@
         <w:tab/>
         <w:t>WPA2-PSK</w:t>
       </w:r>
+      <w:bookmarkEnd w:id="98"/>
+      <w:r>
+        <w:rPr>
+          <w:rFonts w:ascii="Times New Roman" w:hAnsi="Times New Roman" w:cs="Times New Roman"/>
+          <w:b/>
+          <w:color w:val="000000" w:themeColor="text1"/>
+          <w:sz w:val="24"/>
+          <w:szCs w:val="24"/>
+        </w:rPr>
+        <w:t xml:space="preserve"> </w:t>
+      </w:r>
+      <w:r>
+        <w:rPr>
+          <w:rFonts w:ascii="Times New Roman" w:hAnsi="Times New Roman" w:cs="Times New Roman"/>
+          <w:b/>
+          <w:color w:val="000000" w:themeColor="text1"/>
+          <w:sz w:val="24"/>
+          <w:szCs w:val="24"/>
+        </w:rPr>
+        <w:t>Testing</w:t>
+      </w:r>
+      <w:r>
+        <w:rPr>
+          <w:rFonts w:ascii="Times New Roman" w:hAnsi="Times New Roman" w:cs="Times New Roman"/>
+          <w:b/>
+          <w:color w:val="000000" w:themeColor="text1"/>
+          <w:sz w:val="24"/>
+          <w:szCs w:val="24"/>
+        </w:rPr>
+        <w:t xml:space="preserve"> and Result</w:t>
+      </w:r>
       <w:bookmarkEnd w:id="99"/>
-      <w:r>
-        <w:rPr>
-          <w:rFonts w:ascii="Times New Roman" w:hAnsi="Times New Roman" w:cs="Times New Roman"/>
-          <w:b/>
-          <w:color w:val="000000" w:themeColor="text1"/>
-          <w:sz w:val="24"/>
-          <w:szCs w:val="24"/>
-        </w:rPr>
-        <w:t xml:space="preserve"> </w:t>
-      </w:r>
-      <w:r>
-        <w:rPr>
-          <w:rFonts w:ascii="Times New Roman" w:hAnsi="Times New Roman" w:cs="Times New Roman"/>
-          <w:b/>
-          <w:color w:val="000000" w:themeColor="text1"/>
-          <w:sz w:val="24"/>
-          <w:szCs w:val="24"/>
-        </w:rPr>
-        <w:t>Testing</w:t>
-      </w:r>
-      <w:r>
-        <w:rPr>
-          <w:rFonts w:ascii="Times New Roman" w:hAnsi="Times New Roman" w:cs="Times New Roman"/>
-          <w:b/>
-          <w:color w:val="000000" w:themeColor="text1"/>
-          <w:sz w:val="24"/>
-          <w:szCs w:val="24"/>
-        </w:rPr>
-        <w:t xml:space="preserve"> and Result</w:t>
-      </w:r>
-      <w:bookmarkEnd w:id="100"/>
     </w:p>
     <w:p>
       <w:pPr>
@@ -34408,8 +34463,8 @@
           <w:szCs w:val="24"/>
         </w:rPr>
       </w:pPr>
-      <w:bookmarkStart w:id="101" w:name="_Toc529445578"/>
-      <w:bookmarkStart w:id="102" w:name="_Toc529523856"/>
+      <w:bookmarkStart w:id="100" w:name="_Toc529445578"/>
+      <w:bookmarkStart w:id="101" w:name="_Toc529523856"/>
       <w:r>
         <w:rPr>
           <w:b/>
@@ -34481,8 +34536,8 @@
         </w:rPr>
         <w:t>: Mobile Hotspot Configuration</w:t>
       </w:r>
+      <w:bookmarkEnd w:id="100"/>
       <w:bookmarkEnd w:id="101"/>
-      <w:bookmarkEnd w:id="102"/>
     </w:p>
     <w:p/>
     <w:p/>
@@ -34563,8 +34618,8 @@
           <w:szCs w:val="24"/>
         </w:rPr>
       </w:pPr>
-      <w:bookmarkStart w:id="103" w:name="_Toc529445579"/>
-      <w:bookmarkStart w:id="104" w:name="_Toc529523857"/>
+      <w:bookmarkStart w:id="102" w:name="_Toc529445579"/>
+      <w:bookmarkStart w:id="103" w:name="_Toc529523857"/>
       <w:r>
         <w:rPr>
           <w:b/>
@@ -34656,8 +34711,8 @@
         </w:rPr>
         <w:t xml:space="preserve"> Board with MRF24WG0MA PMOD Wi-Fi</w:t>
       </w:r>
+      <w:bookmarkEnd w:id="102"/>
       <w:bookmarkEnd w:id="103"/>
-      <w:bookmarkEnd w:id="104"/>
     </w:p>
     <w:p>
       <w:pPr>
@@ -34743,8 +34798,8 @@
           <w:szCs w:val="24"/>
         </w:rPr>
       </w:pPr>
-      <w:bookmarkStart w:id="105" w:name="_Toc529208992"/>
-      <w:bookmarkStart w:id="106" w:name="_Toc529523813"/>
+      <w:bookmarkStart w:id="104" w:name="_Toc529208992"/>
+      <w:bookmarkStart w:id="105" w:name="_Toc529523813"/>
       <w:r>
         <w:rPr>
           <w:b/>
@@ -34816,8 +34871,8 @@
         </w:rPr>
         <w:t>: Table of Test Cases and Results for Authentication</w:t>
       </w:r>
+      <w:bookmarkEnd w:id="104"/>
       <w:bookmarkEnd w:id="105"/>
-      <w:bookmarkEnd w:id="106"/>
     </w:p>
     <w:tbl>
       <w:tblPr>
@@ -35187,8 +35242,8 @@
           <w:szCs w:val="24"/>
         </w:rPr>
       </w:pPr>
-      <w:bookmarkStart w:id="107" w:name="_Toc529445580"/>
-      <w:bookmarkStart w:id="108" w:name="_Toc529523858"/>
+      <w:bookmarkStart w:id="106" w:name="_Toc529445580"/>
+      <w:bookmarkStart w:id="107" w:name="_Toc529523858"/>
       <w:r>
         <w:rPr>
           <w:b/>
@@ -35270,8 +35325,8 @@
         </w:rPr>
         <w:t>word</w:t>
       </w:r>
+      <w:bookmarkEnd w:id="106"/>
       <w:bookmarkEnd w:id="107"/>
-      <w:bookmarkEnd w:id="108"/>
     </w:p>
     <w:p>
       <w:pPr>
@@ -35347,8 +35402,8 @@
           <w:szCs w:val="24"/>
         </w:rPr>
       </w:pPr>
-      <w:bookmarkStart w:id="109" w:name="_Toc529445581"/>
-      <w:bookmarkStart w:id="110" w:name="_Toc529523859"/>
+      <w:bookmarkStart w:id="108" w:name="_Toc529445581"/>
+      <w:bookmarkStart w:id="109" w:name="_Toc529523859"/>
       <w:r>
         <w:rPr>
           <w:b/>
@@ -35420,8 +35475,8 @@
         </w:rPr>
         <w:t>: Failed Authentication with Correct SSID and Incorrect Password</w:t>
       </w:r>
+      <w:bookmarkEnd w:id="108"/>
       <w:bookmarkEnd w:id="109"/>
-      <w:bookmarkEnd w:id="110"/>
     </w:p>
     <w:p>
       <w:pPr>
@@ -35498,8 +35553,8 @@
           <w:szCs w:val="24"/>
         </w:rPr>
       </w:pPr>
-      <w:bookmarkStart w:id="111" w:name="_Toc529445582"/>
-      <w:bookmarkStart w:id="112" w:name="_Toc529523860"/>
+      <w:bookmarkStart w:id="110" w:name="_Toc529445582"/>
+      <w:bookmarkStart w:id="111" w:name="_Toc529523860"/>
       <w:r>
         <w:rPr>
           <w:b/>
@@ -35591,8 +35646,8 @@
         </w:rPr>
         <w:t>orrect Password</w:t>
       </w:r>
+      <w:bookmarkEnd w:id="110"/>
       <w:bookmarkEnd w:id="111"/>
-      <w:bookmarkEnd w:id="112"/>
     </w:p>
     <w:p/>
     <w:p>
@@ -35662,8 +35717,8 @@
           <w:szCs w:val="24"/>
         </w:rPr>
       </w:pPr>
-      <w:bookmarkStart w:id="113" w:name="_Toc529445583"/>
-      <w:bookmarkStart w:id="114" w:name="_Toc529523861"/>
+      <w:bookmarkStart w:id="112" w:name="_Toc529445583"/>
+      <w:bookmarkStart w:id="113" w:name="_Toc529523861"/>
       <w:r>
         <w:rPr>
           <w:b/>
@@ -35795,8 +35850,8 @@
         </w:rPr>
         <w:t>orrect Password</w:t>
       </w:r>
+      <w:bookmarkEnd w:id="112"/>
       <w:bookmarkEnd w:id="113"/>
-      <w:bookmarkEnd w:id="114"/>
     </w:p>
     <w:p/>
     <w:p/>
@@ -35813,7 +35868,7 @@
           <w:szCs w:val="24"/>
         </w:rPr>
       </w:pPr>
-      <w:bookmarkStart w:id="115" w:name="_Toc529523920"/>
+      <w:bookmarkStart w:id="114" w:name="_Toc529523920"/>
       <w:r>
         <w:rPr>
           <w:rFonts w:ascii="Times New Roman" w:hAnsi="Times New Roman" w:cs="Times New Roman"/>
@@ -35855,7 +35910,7 @@
         </w:rPr>
         <w:t>Performance Evaluation</w:t>
       </w:r>
-      <w:bookmarkEnd w:id="115"/>
+      <w:bookmarkEnd w:id="114"/>
     </w:p>
     <w:p>
       <w:pPr>
@@ -36178,7 +36233,7 @@
           <w:szCs w:val="24"/>
         </w:rPr>
       </w:pPr>
-      <w:bookmarkStart w:id="116" w:name="_Toc529523814"/>
+      <w:bookmarkStart w:id="115" w:name="_Toc529523814"/>
       <w:r>
         <w:rPr>
           <w:b/>
@@ -36250,7 +36305,7 @@
         </w:rPr>
         <w:t>: Latency Comparison of Functions used in WPA2-PSK Authentication</w:t>
       </w:r>
-      <w:bookmarkEnd w:id="116"/>
+      <w:bookmarkEnd w:id="115"/>
     </w:p>
     <w:tbl>
       <w:tblPr>
@@ -36640,7 +36695,7 @@
           <w:szCs w:val="24"/>
         </w:rPr>
       </w:pPr>
-      <w:bookmarkStart w:id="117" w:name="_Toc529523921"/>
+      <w:bookmarkStart w:id="116" w:name="_Toc529523921"/>
       <w:r>
         <w:rPr>
           <w:rFonts w:ascii="Times New Roman" w:hAnsi="Times New Roman" w:cs="Times New Roman"/>
@@ -36662,7 +36717,7 @@
         <w:tab/>
         <w:t>AES-256 Testing and Result</w:t>
       </w:r>
-      <w:bookmarkEnd w:id="117"/>
+      <w:bookmarkEnd w:id="116"/>
     </w:p>
     <w:p>
       <w:pPr>
@@ -36837,7 +36892,7 @@
           <w:color w:val="000000" w:themeColor="text1"/>
         </w:rPr>
       </w:pPr>
-      <w:bookmarkStart w:id="118" w:name="_Toc529523922"/>
+      <w:bookmarkStart w:id="117" w:name="_Toc529523922"/>
       <w:r>
         <w:rPr>
           <w:rFonts w:ascii="Times New Roman" w:hAnsi="Times New Roman" w:cs="Times New Roman"/>
@@ -36855,7 +36910,7 @@
         <w:tab/>
         <w:t xml:space="preserve"> TCP Server and TCP Client</w:t>
       </w:r>
-      <w:bookmarkEnd w:id="118"/>
+      <w:bookmarkEnd w:id="117"/>
     </w:p>
     <w:p/>
     <w:p>
@@ -37000,8 +37055,8 @@
           <w:szCs w:val="24"/>
         </w:rPr>
       </w:pPr>
-      <w:bookmarkStart w:id="119" w:name="_Toc529445584"/>
-      <w:bookmarkStart w:id="120" w:name="_Toc529523862"/>
+      <w:bookmarkStart w:id="118" w:name="_Toc529445584"/>
+      <w:bookmarkStart w:id="119" w:name="_Toc529523862"/>
       <w:r>
         <w:rPr>
           <w:b/>
@@ -37073,8 +37128,8 @@
         </w:rPr>
         <w:t>: Encrypted Data Sent by TCP Client to TCP Server</w:t>
       </w:r>
+      <w:bookmarkEnd w:id="118"/>
       <w:bookmarkEnd w:id="119"/>
-      <w:bookmarkEnd w:id="120"/>
     </w:p>
     <w:p>
       <w:pPr>
@@ -37155,8 +37210,8 @@
           <w:szCs w:val="24"/>
         </w:rPr>
       </w:pPr>
-      <w:bookmarkStart w:id="121" w:name="_Toc529445585"/>
-      <w:bookmarkStart w:id="122" w:name="_Toc529523863"/>
+      <w:bookmarkStart w:id="120" w:name="_Toc529445585"/>
+      <w:bookmarkStart w:id="121" w:name="_Toc529523863"/>
       <w:r>
         <w:rPr>
           <w:b/>
@@ -37278,18 +37333,18 @@
         </w:rPr>
         <w:t>from TCP Clien</w:t>
       </w:r>
+      <w:bookmarkEnd w:id="120"/>
+      <w:r>
+        <w:rPr>
+          <w:b/>
+          <w:i w:val="0"/>
+          <w:color w:val="000000" w:themeColor="text1"/>
+          <w:sz w:val="24"/>
+          <w:szCs w:val="24"/>
+        </w:rPr>
+        <w:t>t</w:t>
+      </w:r>
       <w:bookmarkEnd w:id="121"/>
-      <w:r>
-        <w:rPr>
-          <w:b/>
-          <w:i w:val="0"/>
-          <w:color w:val="000000" w:themeColor="text1"/>
-          <w:sz w:val="24"/>
-          <w:szCs w:val="24"/>
-        </w:rPr>
-        <w:t>t</w:t>
-      </w:r>
-      <w:bookmarkEnd w:id="122"/>
     </w:p>
     <w:p>
       <w:pPr>
@@ -37380,8 +37435,8 @@
           <w:szCs w:val="24"/>
         </w:rPr>
       </w:pPr>
-      <w:bookmarkStart w:id="123" w:name="_Toc529445586"/>
-      <w:bookmarkStart w:id="124" w:name="_Toc529523864"/>
+      <w:bookmarkStart w:id="122" w:name="_Toc529445586"/>
+      <w:bookmarkStart w:id="123" w:name="_Toc529523864"/>
       <w:r>
         <w:rPr>
           <w:b/>
@@ -37453,8 +37508,8 @@
         </w:rPr>
         <w:t>: Encrypted Data Sent by TCP Server to TCP Client</w:t>
       </w:r>
+      <w:bookmarkEnd w:id="122"/>
       <w:bookmarkEnd w:id="123"/>
-      <w:bookmarkEnd w:id="124"/>
     </w:p>
     <w:p>
       <w:pPr>
@@ -37559,8 +37614,8 @@
           <w:szCs w:val="24"/>
         </w:rPr>
       </w:pPr>
-      <w:bookmarkStart w:id="125" w:name="_Toc529445587"/>
-      <w:bookmarkStart w:id="126" w:name="_Toc529523865"/>
+      <w:bookmarkStart w:id="124" w:name="_Toc529445587"/>
+      <w:bookmarkStart w:id="125" w:name="_Toc529523865"/>
       <w:r>
         <w:rPr>
           <w:b/>
@@ -37632,53 +37687,53 @@
         </w:rPr>
         <w:t>: Decryption of Data Received by TCP Client from TCP Server</w:t>
       </w:r>
+      <w:bookmarkEnd w:id="124"/>
       <w:bookmarkEnd w:id="125"/>
+    </w:p>
+    <w:p/>
+    <w:p>
+      <w:pPr>
+        <w:pStyle w:val="Heading3"/>
+        <w:rPr>
+          <w:rFonts w:ascii="Times New Roman" w:hAnsi="Times New Roman" w:cs="Times New Roman"/>
+          <w:b/>
+          <w:color w:val="000000" w:themeColor="text1"/>
+        </w:rPr>
+      </w:pPr>
+      <w:bookmarkStart w:id="126" w:name="_Toc529523923"/>
+      <w:r>
+        <w:rPr>
+          <w:rFonts w:ascii="Times New Roman" w:hAnsi="Times New Roman" w:cs="Times New Roman"/>
+          <w:b/>
+          <w:color w:val="000000" w:themeColor="text1"/>
+        </w:rPr>
+        <w:t xml:space="preserve">5.4.2 </w:t>
+      </w:r>
+      <w:r>
+        <w:rPr>
+          <w:rFonts w:ascii="Times New Roman" w:hAnsi="Times New Roman" w:cs="Times New Roman"/>
+          <w:b/>
+          <w:color w:val="000000" w:themeColor="text1"/>
+        </w:rPr>
+        <w:tab/>
+      </w:r>
+      <w:r>
+        <w:rPr>
+          <w:rFonts w:ascii="Times New Roman" w:hAnsi="Times New Roman" w:cs="Times New Roman"/>
+          <w:b/>
+          <w:color w:val="000000" w:themeColor="text1"/>
+        </w:rPr>
+        <w:t>HTTP Server</w:t>
+      </w:r>
+      <w:r>
+        <w:rPr>
+          <w:rFonts w:ascii="Times New Roman" w:hAnsi="Times New Roman" w:cs="Times New Roman"/>
+          <w:b/>
+          <w:color w:val="000000" w:themeColor="text1"/>
+        </w:rPr>
+        <w:t xml:space="preserve"> and Web Browser</w:t>
+      </w:r>
       <w:bookmarkEnd w:id="126"/>
-    </w:p>
-    <w:p/>
-    <w:p>
-      <w:pPr>
-        <w:pStyle w:val="Heading3"/>
-        <w:rPr>
-          <w:rFonts w:ascii="Times New Roman" w:hAnsi="Times New Roman" w:cs="Times New Roman"/>
-          <w:b/>
-          <w:color w:val="000000" w:themeColor="text1"/>
-        </w:rPr>
-      </w:pPr>
-      <w:bookmarkStart w:id="127" w:name="_Toc529523923"/>
-      <w:r>
-        <w:rPr>
-          <w:rFonts w:ascii="Times New Roman" w:hAnsi="Times New Roman" w:cs="Times New Roman"/>
-          <w:b/>
-          <w:color w:val="000000" w:themeColor="text1"/>
-        </w:rPr>
-        <w:t xml:space="preserve">5.4.2 </w:t>
-      </w:r>
-      <w:r>
-        <w:rPr>
-          <w:rFonts w:ascii="Times New Roman" w:hAnsi="Times New Roman" w:cs="Times New Roman"/>
-          <w:b/>
-          <w:color w:val="000000" w:themeColor="text1"/>
-        </w:rPr>
-        <w:tab/>
-      </w:r>
-      <w:r>
-        <w:rPr>
-          <w:rFonts w:ascii="Times New Roman" w:hAnsi="Times New Roman" w:cs="Times New Roman"/>
-          <w:b/>
-          <w:color w:val="000000" w:themeColor="text1"/>
-        </w:rPr>
-        <w:t>HTTP Server</w:t>
-      </w:r>
-      <w:r>
-        <w:rPr>
-          <w:rFonts w:ascii="Times New Roman" w:hAnsi="Times New Roman" w:cs="Times New Roman"/>
-          <w:b/>
-          <w:color w:val="000000" w:themeColor="text1"/>
-        </w:rPr>
-        <w:t xml:space="preserve"> and Web Browser</w:t>
-      </w:r>
-      <w:bookmarkEnd w:id="127"/>
     </w:p>
     <w:p/>
     <w:p>
@@ -37840,8 +37895,8 @@
           <w:szCs w:val="24"/>
         </w:rPr>
       </w:pPr>
-      <w:bookmarkStart w:id="128" w:name="_Toc529445588"/>
-      <w:bookmarkStart w:id="129" w:name="_Toc529523866"/>
+      <w:bookmarkStart w:id="127" w:name="_Toc529445588"/>
+      <w:bookmarkStart w:id="128" w:name="_Toc529523866"/>
       <w:r>
         <w:rPr>
           <w:b/>
@@ -37913,8 +37968,8 @@
         </w:rPr>
         <w:t>: AES Webpage hosted by HTTP server</w:t>
       </w:r>
+      <w:bookmarkEnd w:id="127"/>
       <w:bookmarkEnd w:id="128"/>
-      <w:bookmarkEnd w:id="129"/>
     </w:p>
     <w:p/>
     <w:p>
@@ -38163,8 +38218,8 @@
           <w:szCs w:val="24"/>
         </w:rPr>
       </w:pPr>
-      <w:bookmarkStart w:id="130" w:name="_Toc529445589"/>
-      <w:bookmarkStart w:id="131" w:name="_Toc529523867"/>
+      <w:bookmarkStart w:id="129" w:name="_Toc529445589"/>
+      <w:bookmarkStart w:id="130" w:name="_Toc529523867"/>
       <w:r>
         <w:rPr>
           <w:b/>
@@ -38246,8 +38301,8 @@
         </w:rPr>
         <w:t>Decryption and Encryption of Data received by HTTP server</w:t>
       </w:r>
+      <w:bookmarkEnd w:id="129"/>
       <w:bookmarkEnd w:id="130"/>
-      <w:bookmarkEnd w:id="131"/>
     </w:p>
     <w:p/>
     <w:p/>
@@ -38263,7 +38318,7 @@
           <w:szCs w:val="24"/>
         </w:rPr>
       </w:pPr>
-      <w:bookmarkStart w:id="132" w:name="_Toc529523924"/>
+      <w:bookmarkStart w:id="131" w:name="_Toc529523924"/>
       <w:r>
         <w:rPr>
           <w:rFonts w:ascii="Times New Roman" w:hAnsi="Times New Roman" w:cs="Times New Roman"/>
@@ -38305,7 +38360,7 @@
         </w:rPr>
         <w:t>erformance Evaluation</w:t>
       </w:r>
-      <w:bookmarkEnd w:id="132"/>
+      <w:bookmarkEnd w:id="131"/>
     </w:p>
     <w:p>
       <w:pPr>
@@ -38585,8 +38640,8 @@
           <w:szCs w:val="24"/>
         </w:rPr>
       </w:pPr>
-      <w:bookmarkStart w:id="133" w:name="_Toc529445590"/>
-      <w:bookmarkStart w:id="134" w:name="_Toc529523868"/>
+      <w:bookmarkStart w:id="132" w:name="_Toc529445590"/>
+      <w:bookmarkStart w:id="133" w:name="_Toc529523868"/>
       <w:r>
         <w:rPr>
           <w:b/>
@@ -38658,8 +38713,8 @@
         </w:rPr>
         <w:t>: Resources Utilization Table for LUT Implementation</w:t>
       </w:r>
+      <w:bookmarkEnd w:id="132"/>
       <w:bookmarkEnd w:id="133"/>
-      <w:bookmarkEnd w:id="134"/>
     </w:p>
     <w:p/>
     <w:p>
@@ -38735,8 +38790,8 @@
           <w:szCs w:val="24"/>
         </w:rPr>
       </w:pPr>
-      <w:bookmarkStart w:id="135" w:name="_Toc529445591"/>
-      <w:bookmarkStart w:id="136" w:name="_Toc529523869"/>
+      <w:bookmarkStart w:id="134" w:name="_Toc529445591"/>
+      <w:bookmarkStart w:id="135" w:name="_Toc529523869"/>
       <w:r>
         <w:rPr>
           <w:b/>
@@ -38828,8 +38883,8 @@
         </w:rPr>
         <w:t xml:space="preserve"> Implementation</w:t>
       </w:r>
+      <w:bookmarkEnd w:id="134"/>
       <w:bookmarkEnd w:id="135"/>
-      <w:bookmarkEnd w:id="136"/>
     </w:p>
     <w:p>
       <w:pPr>
@@ -38903,8 +38958,8 @@
           <w:szCs w:val="24"/>
         </w:rPr>
       </w:pPr>
-      <w:bookmarkStart w:id="137" w:name="_Toc529445592"/>
-      <w:bookmarkStart w:id="138" w:name="_Toc529523870"/>
+      <w:bookmarkStart w:id="136" w:name="_Toc529445592"/>
+      <w:bookmarkStart w:id="137" w:name="_Toc529523870"/>
       <w:r>
         <w:rPr>
           <w:b/>
@@ -39016,8 +39071,8 @@
         </w:rPr>
         <w:t xml:space="preserve"> Implementation</w:t>
       </w:r>
+      <w:bookmarkEnd w:id="136"/>
       <w:bookmarkEnd w:id="137"/>
-      <w:bookmarkEnd w:id="138"/>
     </w:p>
     <w:p/>
     <w:p/>
@@ -39094,8 +39149,8 @@
           <w:szCs w:val="24"/>
         </w:rPr>
       </w:pPr>
-      <w:bookmarkStart w:id="139" w:name="_Toc529445593"/>
-      <w:bookmarkStart w:id="140" w:name="_Toc529523871"/>
+      <w:bookmarkStart w:id="138" w:name="_Toc529445593"/>
+      <w:bookmarkStart w:id="139" w:name="_Toc529523871"/>
       <w:r>
         <w:rPr>
           <w:b/>
@@ -39187,8 +39242,8 @@
         </w:rPr>
         <w:t xml:space="preserve"> Implementation</w:t>
       </w:r>
+      <w:bookmarkEnd w:id="138"/>
       <w:bookmarkEnd w:id="139"/>
-      <w:bookmarkEnd w:id="140"/>
     </w:p>
     <w:p/>
     <w:p>
@@ -39434,6 +39489,7 @@
           <w:id w:val="-1103569203"/>
           <w:citation/>
         </w:sdtPr>
+        <w:sdtEndPr/>
         <w:sdtContent>
           <w:r>
             <w:fldChar w:fldCharType="begin"/>
@@ -39463,6 +39519,7 @@
           <w:id w:val="-727219948"/>
           <w:citation/>
         </w:sdtPr>
+        <w:sdtEndPr/>
         <w:sdtContent>
           <w:r>
             <w:fldChar w:fldCharType="begin"/>
@@ -39492,6 +39549,7 @@
           <w:id w:val="506409876"/>
           <w:citation/>
         </w:sdtPr>
+        <w:sdtEndPr/>
         <w:sdtContent>
           <w:r>
             <w:fldChar w:fldCharType="begin"/>
@@ -39521,6 +39579,7 @@
           <w:id w:val="-343173911"/>
           <w:citation/>
         </w:sdtPr>
+        <w:sdtEndPr/>
         <w:sdtContent>
           <w:r>
             <w:fldChar w:fldCharType="begin"/>
@@ -39577,6 +39636,7 @@
           <w:id w:val="1724478403"/>
           <w:citation/>
         </w:sdtPr>
+        <w:sdtEndPr/>
         <w:sdtContent>
           <w:r>
             <w:fldChar w:fldCharType="begin"/>
@@ -39606,6 +39666,7 @@
           <w:id w:val="1644154939"/>
           <w:citation/>
         </w:sdtPr>
+        <w:sdtEndPr/>
         <w:sdtContent>
           <w:r>
             <w:fldChar w:fldCharType="begin"/>
@@ -39635,6 +39696,7 @@
           <w:id w:val="-706863555"/>
           <w:citation/>
         </w:sdtPr>
+        <w:sdtEndPr/>
         <w:sdtContent>
           <w:r>
             <w:fldChar w:fldCharType="begin"/>
@@ -39664,6 +39726,7 @@
           <w:id w:val="1661116431"/>
           <w:citation/>
         </w:sdtPr>
+        <w:sdtEndPr/>
         <w:sdtContent>
           <w:r>
             <w:fldChar w:fldCharType="begin"/>
@@ -39709,7 +39772,7 @@
           <w:color w:val="000000" w:themeColor="text1"/>
         </w:rPr>
       </w:pPr>
-      <w:bookmarkStart w:id="141" w:name="_Toc529523925"/>
+      <w:bookmarkStart w:id="140" w:name="_Toc529523925"/>
       <w:r>
         <w:rPr>
           <w:rFonts w:ascii="Times New Roman" w:hAnsi="Times New Roman" w:cs="Times New Roman"/>
@@ -39742,7 +39805,7 @@
         </w:rPr>
         <w:t>Comparison</w:t>
       </w:r>
-      <w:bookmarkEnd w:id="141"/>
+      <w:bookmarkEnd w:id="140"/>
     </w:p>
     <w:p/>
     <w:p>
@@ -39950,7 +40013,7 @@
           <w:szCs w:val="24"/>
         </w:rPr>
       </w:pPr>
-      <w:bookmarkStart w:id="142" w:name="_Toc529523815"/>
+      <w:bookmarkStart w:id="141" w:name="_Toc529523815"/>
       <w:r>
         <w:rPr>
           <w:b/>
@@ -40022,7 +40085,7 @@
         </w:rPr>
         <w:t>: Comparison of Implemented Designs Based on Latency</w:t>
       </w:r>
-      <w:bookmarkEnd w:id="142"/>
+      <w:bookmarkEnd w:id="141"/>
     </w:p>
     <w:tbl>
       <w:tblPr>
@@ -40796,7 +40859,7 @@
           <w:color w:val="000000" w:themeColor="text1"/>
         </w:rPr>
       </w:pPr>
-      <w:bookmarkStart w:id="143" w:name="_Toc529523926"/>
+      <w:bookmarkStart w:id="142" w:name="_Toc529523926"/>
       <w:r>
         <w:rPr>
           <w:rFonts w:ascii="Times New Roman" w:hAnsi="Times New Roman" w:cs="Times New Roman"/>
@@ -40837,7 +40900,7 @@
         </w:rPr>
         <w:t xml:space="preserve"> Comparison</w:t>
       </w:r>
-      <w:bookmarkEnd w:id="143"/>
+      <w:bookmarkEnd w:id="142"/>
     </w:p>
     <w:p/>
     <w:p>
@@ -41004,7 +41067,7 @@
           <w:szCs w:val="24"/>
         </w:rPr>
       </w:pPr>
-      <w:bookmarkStart w:id="144" w:name="_Toc529523816"/>
+      <w:bookmarkStart w:id="143" w:name="_Toc529523816"/>
       <w:r>
         <w:rPr>
           <w:b/>
@@ -41086,7 +41149,7 @@
         </w:rPr>
         <w:t>Throughput</w:t>
       </w:r>
-      <w:bookmarkEnd w:id="144"/>
+      <w:bookmarkEnd w:id="143"/>
     </w:p>
     <w:tbl>
       <w:tblPr>
@@ -41516,7 +41579,7 @@
           <w:color w:val="000000" w:themeColor="text1"/>
         </w:rPr>
       </w:pPr>
-      <w:bookmarkStart w:id="145" w:name="_Toc529523927"/>
+      <w:bookmarkStart w:id="144" w:name="_Toc529523927"/>
       <w:r>
         <w:rPr>
           <w:rFonts w:ascii="Times New Roman" w:hAnsi="Times New Roman" w:cs="Times New Roman"/>
@@ -41557,7 +41620,7 @@
         </w:rPr>
         <w:t xml:space="preserve"> Comparison</w:t>
       </w:r>
-      <w:bookmarkEnd w:id="145"/>
+      <w:bookmarkEnd w:id="144"/>
     </w:p>
     <w:p>
       <w:pPr>
@@ -41589,7 +41652,7 @@
           <w:szCs w:val="24"/>
         </w:rPr>
       </w:pPr>
-      <w:bookmarkStart w:id="146" w:name="_Toc529523817"/>
+      <w:bookmarkStart w:id="145" w:name="_Toc529523817"/>
       <w:r>
         <w:rPr>
           <w:b/>
@@ -41691,7 +41754,7 @@
         </w:rPr>
         <w:t>Resource Utilization</w:t>
       </w:r>
-      <w:bookmarkEnd w:id="146"/>
+      <w:bookmarkEnd w:id="145"/>
     </w:p>
     <w:p/>
     <w:tbl>
@@ -42132,7 +42195,7 @@
           <w:color w:val="000000" w:themeColor="text1"/>
         </w:rPr>
       </w:pPr>
-      <w:bookmarkStart w:id="147" w:name="_Toc529523928"/>
+      <w:bookmarkStart w:id="146" w:name="_Toc529523928"/>
       <w:r>
         <w:rPr>
           <w:rFonts w:ascii="Times New Roman" w:hAnsi="Times New Roman" w:cs="Times New Roman"/>
@@ -42158,7 +42221,7 @@
         <w:tab/>
         <w:t>Efficiency Comparison</w:t>
       </w:r>
-      <w:bookmarkEnd w:id="147"/>
+      <w:bookmarkEnd w:id="146"/>
     </w:p>
     <w:p/>
     <w:p>
@@ -42328,7 +42391,7 @@
           <w:szCs w:val="24"/>
         </w:rPr>
       </w:pPr>
-      <w:bookmarkStart w:id="148" w:name="_Toc529523818"/>
+      <w:bookmarkStart w:id="147" w:name="_Toc529523818"/>
       <w:r>
         <w:rPr>
           <w:b/>
@@ -42420,7 +42483,7 @@
         </w:rPr>
         <w:t>Efficiency</w:t>
       </w:r>
-      <w:bookmarkEnd w:id="148"/>
+      <w:bookmarkEnd w:id="147"/>
     </w:p>
     <w:p/>
     <w:tbl>
@@ -42874,7 +42937,7 @@
           <w:color w:val="000000" w:themeColor="text1"/>
         </w:rPr>
       </w:pPr>
-      <w:bookmarkStart w:id="149" w:name="_Toc529523929"/>
+      <w:bookmarkStart w:id="148" w:name="_Toc529523929"/>
       <w:r>
         <w:rPr>
           <w:rFonts w:ascii="Times New Roman" w:hAnsi="Times New Roman" w:cs="Times New Roman"/>
@@ -42907,7 +42970,7 @@
         </w:rPr>
         <w:t>Summary</w:t>
       </w:r>
-      <w:bookmarkEnd w:id="149"/>
+      <w:bookmarkEnd w:id="148"/>
     </w:p>
     <w:p>
       <w:pPr>
@@ -43041,9 +43104,9 @@
           <w:szCs w:val="28"/>
         </w:rPr>
       </w:pPr>
-      <w:bookmarkStart w:id="150" w:name="_Toc528533384"/>
-      <w:bookmarkStart w:id="151" w:name="_Toc529182915"/>
-      <w:bookmarkStart w:id="152" w:name="_Toc529523930"/>
+      <w:bookmarkStart w:id="149" w:name="_Toc528533384"/>
+      <w:bookmarkStart w:id="150" w:name="_Toc529182915"/>
+      <w:bookmarkStart w:id="151" w:name="_Toc529523930"/>
       <w:r>
         <w:rPr>
           <w:rFonts w:ascii="Times New Roman" w:hAnsi="Times New Roman" w:cs="Times New Roman"/>
@@ -43054,77 +43117,77 @@
         </w:rPr>
         <w:t>Appendices</w:t>
       </w:r>
+      <w:bookmarkEnd w:id="149"/>
       <w:bookmarkEnd w:id="150"/>
       <w:bookmarkEnd w:id="151"/>
+    </w:p>
+    <w:p>
+      <w:pPr>
+        <w:pStyle w:val="Heading2"/>
+        <w:rPr>
+          <w:rFonts w:ascii="Times New Roman" w:hAnsi="Times New Roman" w:cs="Times New Roman"/>
+          <w:b/>
+          <w:color w:val="000000" w:themeColor="text1"/>
+          <w:sz w:val="24"/>
+          <w:szCs w:val="24"/>
+        </w:rPr>
+      </w:pPr>
+      <w:bookmarkStart w:id="152" w:name="_Toc528533385"/>
+      <w:bookmarkStart w:id="153" w:name="_Toc529182916"/>
+      <w:bookmarkStart w:id="154" w:name="_Toc529523931"/>
+      <w:r>
+        <w:rPr>
+          <w:rFonts w:ascii="Times New Roman" w:hAnsi="Times New Roman" w:cs="Times New Roman"/>
+          <w:b/>
+          <w:color w:val="000000" w:themeColor="text1"/>
+          <w:sz w:val="24"/>
+          <w:szCs w:val="24"/>
+        </w:rPr>
+        <w:t>1.1</w:t>
+      </w:r>
+      <w:r>
+        <w:rPr>
+          <w:rFonts w:ascii="Times New Roman" w:hAnsi="Times New Roman" w:cs="Times New Roman"/>
+          <w:b/>
+          <w:color w:val="000000" w:themeColor="text1"/>
+          <w:sz w:val="24"/>
+          <w:szCs w:val="24"/>
+        </w:rPr>
+        <w:tab/>
+      </w:r>
+      <w:r>
+        <w:rPr>
+          <w:rFonts w:ascii="Times New Roman" w:hAnsi="Times New Roman" w:cs="Times New Roman"/>
+          <w:b/>
+          <w:color w:val="000000" w:themeColor="text1"/>
+          <w:sz w:val="24"/>
+          <w:szCs w:val="24"/>
+        </w:rPr>
+        <w:t xml:space="preserve"> </w:t>
+      </w:r>
+      <w:r>
+        <w:rPr>
+          <w:rFonts w:ascii="Times New Roman" w:hAnsi="Times New Roman" w:cs="Times New Roman"/>
+          <w:b/>
+          <w:color w:val="000000" w:themeColor="text1"/>
+          <w:sz w:val="24"/>
+          <w:szCs w:val="24"/>
+        </w:rPr>
+        <w:t xml:space="preserve">AES </w:t>
+      </w:r>
+      <w:r>
+        <w:rPr>
+          <w:rFonts w:ascii="Times New Roman" w:hAnsi="Times New Roman" w:cs="Times New Roman"/>
+          <w:b/>
+          <w:color w:val="000000" w:themeColor="text1"/>
+          <w:sz w:val="24"/>
+          <w:szCs w:val="24"/>
+        </w:rPr>
+        <w:t>Lookup Tables</w:t>
+      </w:r>
       <w:bookmarkEnd w:id="152"/>
-    </w:p>
-    <w:p>
-      <w:pPr>
-        <w:pStyle w:val="Heading2"/>
-        <w:rPr>
-          <w:rFonts w:ascii="Times New Roman" w:hAnsi="Times New Roman" w:cs="Times New Roman"/>
-          <w:b/>
-          <w:color w:val="000000" w:themeColor="text1"/>
-          <w:sz w:val="24"/>
-          <w:szCs w:val="24"/>
-        </w:rPr>
-      </w:pPr>
-      <w:bookmarkStart w:id="153" w:name="_Toc528533385"/>
-      <w:bookmarkStart w:id="154" w:name="_Toc529182916"/>
-      <w:bookmarkStart w:id="155" w:name="_Toc529523931"/>
-      <w:r>
-        <w:rPr>
-          <w:rFonts w:ascii="Times New Roman" w:hAnsi="Times New Roman" w:cs="Times New Roman"/>
-          <w:b/>
-          <w:color w:val="000000" w:themeColor="text1"/>
-          <w:sz w:val="24"/>
-          <w:szCs w:val="24"/>
-        </w:rPr>
-        <w:t>1.1</w:t>
-      </w:r>
-      <w:r>
-        <w:rPr>
-          <w:rFonts w:ascii="Times New Roman" w:hAnsi="Times New Roman" w:cs="Times New Roman"/>
-          <w:b/>
-          <w:color w:val="000000" w:themeColor="text1"/>
-          <w:sz w:val="24"/>
-          <w:szCs w:val="24"/>
-        </w:rPr>
-        <w:tab/>
-      </w:r>
-      <w:r>
-        <w:rPr>
-          <w:rFonts w:ascii="Times New Roman" w:hAnsi="Times New Roman" w:cs="Times New Roman"/>
-          <w:b/>
-          <w:color w:val="000000" w:themeColor="text1"/>
-          <w:sz w:val="24"/>
-          <w:szCs w:val="24"/>
-        </w:rPr>
-        <w:t xml:space="preserve"> </w:t>
-      </w:r>
-      <w:r>
-        <w:rPr>
-          <w:rFonts w:ascii="Times New Roman" w:hAnsi="Times New Roman" w:cs="Times New Roman"/>
-          <w:b/>
-          <w:color w:val="000000" w:themeColor="text1"/>
-          <w:sz w:val="24"/>
-          <w:szCs w:val="24"/>
-        </w:rPr>
-        <w:t xml:space="preserve">AES </w:t>
-      </w:r>
-      <w:r>
-        <w:rPr>
-          <w:rFonts w:ascii="Times New Roman" w:hAnsi="Times New Roman" w:cs="Times New Roman"/>
-          <w:b/>
-          <w:color w:val="000000" w:themeColor="text1"/>
-          <w:sz w:val="24"/>
-          <w:szCs w:val="24"/>
-        </w:rPr>
-        <w:t>Lookup Tables</w:t>
-      </w:r>
       <w:bookmarkEnd w:id="153"/>
       <w:bookmarkEnd w:id="154"/>
-      <w:bookmarkEnd w:id="155"/>
     </w:p>
     <w:p/>
     <w:p>
@@ -43140,9 +43203,9 @@
           <w:szCs w:val="24"/>
         </w:rPr>
       </w:pPr>
-      <w:bookmarkStart w:id="156" w:name="_Toc528532213"/>
-      <w:bookmarkStart w:id="157" w:name="_Toc529208993"/>
-      <w:bookmarkStart w:id="158" w:name="_Toc529523819"/>
+      <w:bookmarkStart w:id="155" w:name="_Toc528532213"/>
+      <w:bookmarkStart w:id="156" w:name="_Toc529208993"/>
+      <w:bookmarkStart w:id="157" w:name="_Toc529523819"/>
       <w:r>
         <w:rPr>
           <w:b/>
@@ -43234,9 +43297,9 @@
         </w:rPr>
         <w:t xml:space="preserve"> Lookup Table</w:t>
       </w:r>
+      <w:bookmarkEnd w:id="155"/>
       <w:bookmarkEnd w:id="156"/>
       <w:bookmarkEnd w:id="157"/>
-      <w:bookmarkEnd w:id="158"/>
     </w:p>
     <w:p>
       <w:pPr>
@@ -43316,9 +43379,9 @@
           <w:szCs w:val="24"/>
         </w:rPr>
       </w:pPr>
-      <w:bookmarkStart w:id="159" w:name="_Toc528532214"/>
-      <w:bookmarkStart w:id="160" w:name="_Toc529208994"/>
-      <w:bookmarkStart w:id="161" w:name="_Toc529523820"/>
+      <w:bookmarkStart w:id="158" w:name="_Toc528532214"/>
+      <w:bookmarkStart w:id="159" w:name="_Toc529208994"/>
+      <w:bookmarkStart w:id="160" w:name="_Toc529523820"/>
       <w:r>
         <w:rPr>
           <w:b/>
@@ -43390,9 +43453,9 @@
         </w:rPr>
         <w:t>: Inverse S-Box Lookup Table</w:t>
       </w:r>
+      <w:bookmarkEnd w:id="158"/>
       <w:bookmarkEnd w:id="159"/>
       <w:bookmarkEnd w:id="160"/>
-      <w:bookmarkEnd w:id="161"/>
     </w:p>
     <w:p>
       <w:pPr>
@@ -43462,9 +43525,9 @@
           <w:szCs w:val="24"/>
         </w:rPr>
       </w:pPr>
-      <w:bookmarkStart w:id="162" w:name="_Toc528532215"/>
-      <w:bookmarkStart w:id="163" w:name="_Toc529208995"/>
-      <w:bookmarkStart w:id="164" w:name="_Toc529523821"/>
+      <w:bookmarkStart w:id="161" w:name="_Toc528532215"/>
+      <w:bookmarkStart w:id="162" w:name="_Toc529208995"/>
+      <w:bookmarkStart w:id="163" w:name="_Toc529523821"/>
       <w:r>
         <w:rPr>
           <w:b/>
@@ -43536,9 +43599,9 @@
         </w:rPr>
         <w:t>: Mul2 Lookup Table</w:t>
       </w:r>
+      <w:bookmarkEnd w:id="161"/>
       <w:bookmarkEnd w:id="162"/>
       <w:bookmarkEnd w:id="163"/>
-      <w:bookmarkEnd w:id="164"/>
     </w:p>
     <w:p>
       <w:pPr>
@@ -43614,9 +43677,9 @@
           <w:szCs w:val="24"/>
         </w:rPr>
       </w:pPr>
-      <w:bookmarkStart w:id="165" w:name="_Toc528532216"/>
-      <w:bookmarkStart w:id="166" w:name="_Toc529208996"/>
-      <w:bookmarkStart w:id="167" w:name="_Toc529523822"/>
+      <w:bookmarkStart w:id="164" w:name="_Toc528532216"/>
+      <w:bookmarkStart w:id="165" w:name="_Toc529208996"/>
+      <w:bookmarkStart w:id="166" w:name="_Toc529523822"/>
       <w:r>
         <w:rPr>
           <w:b/>
@@ -43688,9 +43751,9 @@
         </w:rPr>
         <w:t>: Mul3 Lookup Table</w:t>
       </w:r>
+      <w:bookmarkEnd w:id="164"/>
       <w:bookmarkEnd w:id="165"/>
       <w:bookmarkEnd w:id="166"/>
-      <w:bookmarkEnd w:id="167"/>
     </w:p>
     <w:p>
       <w:pPr>
@@ -43778,9 +43841,9 @@
           <w:szCs w:val="24"/>
         </w:rPr>
       </w:pPr>
-      <w:bookmarkStart w:id="168" w:name="_Toc528532217"/>
-      <w:bookmarkStart w:id="169" w:name="_Toc529208997"/>
-      <w:bookmarkStart w:id="170" w:name="_Toc529523823"/>
+      <w:bookmarkStart w:id="167" w:name="_Toc528532217"/>
+      <w:bookmarkStart w:id="168" w:name="_Toc529208997"/>
+      <w:bookmarkStart w:id="169" w:name="_Toc529523823"/>
       <w:r>
         <w:rPr>
           <w:b/>
@@ -43852,9 +43915,9 @@
         </w:rPr>
         <w:t>: Mul9 Lookup Table</w:t>
       </w:r>
+      <w:bookmarkEnd w:id="167"/>
       <w:bookmarkEnd w:id="168"/>
       <w:bookmarkEnd w:id="169"/>
-      <w:bookmarkEnd w:id="170"/>
     </w:p>
     <w:p>
       <w:pPr>
@@ -43930,9 +43993,9 @@
           <w:szCs w:val="24"/>
         </w:rPr>
       </w:pPr>
-      <w:bookmarkStart w:id="171" w:name="_Toc528532218"/>
-      <w:bookmarkStart w:id="172" w:name="_Toc529208998"/>
-      <w:bookmarkStart w:id="173" w:name="_Toc529523824"/>
+      <w:bookmarkStart w:id="170" w:name="_Toc528532218"/>
+      <w:bookmarkStart w:id="171" w:name="_Toc529208998"/>
+      <w:bookmarkStart w:id="172" w:name="_Toc529523824"/>
       <w:r>
         <w:rPr>
           <w:b/>
@@ -44004,9 +44067,9 @@
         </w:rPr>
         <w:t>: Mul11 Lookup Table</w:t>
       </w:r>
+      <w:bookmarkEnd w:id="170"/>
       <w:bookmarkEnd w:id="171"/>
       <w:bookmarkEnd w:id="172"/>
-      <w:bookmarkEnd w:id="173"/>
     </w:p>
     <w:p>
       <w:pPr>
@@ -44094,9 +44157,9 @@
           <w:szCs w:val="24"/>
         </w:rPr>
       </w:pPr>
-      <w:bookmarkStart w:id="174" w:name="_Toc528532219"/>
-      <w:bookmarkStart w:id="175" w:name="_Toc529208999"/>
-      <w:bookmarkStart w:id="176" w:name="_Toc529523825"/>
+      <w:bookmarkStart w:id="173" w:name="_Toc528532219"/>
+      <w:bookmarkStart w:id="174" w:name="_Toc529208999"/>
+      <w:bookmarkStart w:id="175" w:name="_Toc529523825"/>
       <w:r>
         <w:rPr>
           <w:b/>
@@ -44168,9 +44231,9 @@
         </w:rPr>
         <w:t>: Mul13 Table</w:t>
       </w:r>
+      <w:bookmarkEnd w:id="173"/>
       <w:bookmarkEnd w:id="174"/>
       <w:bookmarkEnd w:id="175"/>
-      <w:bookmarkEnd w:id="176"/>
     </w:p>
     <w:p>
       <w:pPr>
@@ -44246,9 +44309,9 @@
           <w:szCs w:val="24"/>
         </w:rPr>
       </w:pPr>
-      <w:bookmarkStart w:id="177" w:name="_Toc528532220"/>
-      <w:bookmarkStart w:id="178" w:name="_Toc529209000"/>
-      <w:bookmarkStart w:id="179" w:name="_Toc529523826"/>
+      <w:bookmarkStart w:id="176" w:name="_Toc528532220"/>
+      <w:bookmarkStart w:id="177" w:name="_Toc529209000"/>
+      <w:bookmarkStart w:id="178" w:name="_Toc529523826"/>
       <w:r>
         <w:rPr>
           <w:b/>
@@ -44320,9 +44383,9 @@
         </w:rPr>
         <w:t>: Mul14 Table</w:t>
       </w:r>
+      <w:bookmarkEnd w:id="176"/>
       <w:bookmarkEnd w:id="177"/>
       <w:bookmarkEnd w:id="178"/>
-      <w:bookmarkEnd w:id="179"/>
     </w:p>
     <w:p>
       <w:pPr>
@@ -44415,8 +44478,8 @@
           <w:szCs w:val="24"/>
         </w:rPr>
       </w:pPr>
-      <w:bookmarkStart w:id="180" w:name="_Toc529182917"/>
-      <w:bookmarkStart w:id="181" w:name="_Toc529523932"/>
+      <w:bookmarkStart w:id="179" w:name="_Toc529182917"/>
+      <w:bookmarkStart w:id="180" w:name="_Toc529523932"/>
       <w:r>
         <w:rPr>
           <w:rFonts w:ascii="Times New Roman" w:hAnsi="Times New Roman" w:cs="Times New Roman"/>
@@ -44457,8 +44520,8 @@
         </w:rPr>
         <w:t>Code Snippets</w:t>
       </w:r>
+      <w:bookmarkEnd w:id="179"/>
       <w:bookmarkEnd w:id="180"/>
-      <w:bookmarkEnd w:id="181"/>
     </w:p>
     <w:p>
       <w:pPr>
@@ -44525,9 +44588,9 @@
           <w:szCs w:val="24"/>
         </w:rPr>
       </w:pPr>
-      <w:bookmarkStart w:id="182" w:name="_Toc528763407"/>
-      <w:bookmarkStart w:id="183" w:name="_Toc529445594"/>
-      <w:bookmarkStart w:id="184" w:name="_Toc529523872"/>
+      <w:bookmarkStart w:id="181" w:name="_Toc528763407"/>
+      <w:bookmarkStart w:id="182" w:name="_Toc529445594"/>
+      <w:bookmarkStart w:id="183" w:name="_Toc529523872"/>
       <w:r>
         <w:rPr>
           <w:b/>
@@ -44599,9 +44662,9 @@
         </w:rPr>
         <w:t>: Implementation of S-Box in C</w:t>
       </w:r>
+      <w:bookmarkEnd w:id="181"/>
       <w:bookmarkEnd w:id="182"/>
       <w:bookmarkEnd w:id="183"/>
-      <w:bookmarkEnd w:id="184"/>
     </w:p>
     <w:p>
       <w:pPr>
@@ -44667,9 +44730,9 @@
           <w:szCs w:val="24"/>
         </w:rPr>
       </w:pPr>
-      <w:bookmarkStart w:id="185" w:name="_Toc528763408"/>
-      <w:bookmarkStart w:id="186" w:name="_Toc529445595"/>
-      <w:bookmarkStart w:id="187" w:name="_Toc529523873"/>
+      <w:bookmarkStart w:id="184" w:name="_Toc528763408"/>
+      <w:bookmarkStart w:id="185" w:name="_Toc529445595"/>
+      <w:bookmarkStart w:id="186" w:name="_Toc529523873"/>
       <w:r>
         <w:rPr>
           <w:b/>
@@ -44741,9 +44804,9 @@
         </w:rPr>
         <w:t>: Implementation of Mul9 Lookup Table  in C</w:t>
       </w:r>
+      <w:bookmarkEnd w:id="184"/>
       <w:bookmarkEnd w:id="185"/>
       <w:bookmarkEnd w:id="186"/>
-      <w:bookmarkEnd w:id="187"/>
     </w:p>
     <w:p>
       <w:pPr>
@@ -44809,9 +44872,9 @@
           <w:szCs w:val="24"/>
         </w:rPr>
       </w:pPr>
-      <w:bookmarkStart w:id="188" w:name="_Toc528763409"/>
-      <w:bookmarkStart w:id="189" w:name="_Toc529445596"/>
-      <w:bookmarkStart w:id="190" w:name="_Toc529523874"/>
+      <w:bookmarkStart w:id="187" w:name="_Toc528763409"/>
+      <w:bookmarkStart w:id="188" w:name="_Toc529445596"/>
+      <w:bookmarkStart w:id="189" w:name="_Toc529523874"/>
       <w:r>
         <w:rPr>
           <w:b/>
@@ -44883,9 +44946,9 @@
         </w:rPr>
         <w:t>: Implementation of Mul11 Lookup Table  in C</w:t>
       </w:r>
+      <w:bookmarkEnd w:id="187"/>
       <w:bookmarkEnd w:id="188"/>
       <w:bookmarkEnd w:id="189"/>
-      <w:bookmarkEnd w:id="190"/>
     </w:p>
     <w:p>
       <w:pPr>
@@ -44951,9 +45014,9 @@
           <w:szCs w:val="24"/>
         </w:rPr>
       </w:pPr>
-      <w:bookmarkStart w:id="191" w:name="_Toc528763410"/>
-      <w:bookmarkStart w:id="192" w:name="_Toc529445597"/>
-      <w:bookmarkStart w:id="193" w:name="_Toc529523875"/>
+      <w:bookmarkStart w:id="190" w:name="_Toc528763410"/>
+      <w:bookmarkStart w:id="191" w:name="_Toc529445597"/>
+      <w:bookmarkStart w:id="192" w:name="_Toc529523875"/>
       <w:r>
         <w:rPr>
           <w:b/>
@@ -45025,9 +45088,9 @@
         </w:rPr>
         <w:t>: Implementation of Mul13 Lookup Table  in C</w:t>
       </w:r>
+      <w:bookmarkEnd w:id="190"/>
       <w:bookmarkEnd w:id="191"/>
       <w:bookmarkEnd w:id="192"/>
-      <w:bookmarkEnd w:id="193"/>
     </w:p>
     <w:p/>
     <w:p/>
@@ -45101,9 +45164,9 @@
           <w:szCs w:val="24"/>
         </w:rPr>
       </w:pPr>
-      <w:bookmarkStart w:id="194" w:name="_Toc528763411"/>
-      <w:bookmarkStart w:id="195" w:name="_Toc529445598"/>
-      <w:bookmarkStart w:id="196" w:name="_Toc529523876"/>
+      <w:bookmarkStart w:id="193" w:name="_Toc528763411"/>
+      <w:bookmarkStart w:id="194" w:name="_Toc529445598"/>
+      <w:bookmarkStart w:id="195" w:name="_Toc529523876"/>
       <w:r>
         <w:rPr>
           <w:b/>
@@ -45175,9 +45238,9 @@
         </w:rPr>
         <w:t>: Implementation of Mul14 Lookup Table  in C</w:t>
       </w:r>
+      <w:bookmarkEnd w:id="193"/>
       <w:bookmarkEnd w:id="194"/>
       <w:bookmarkEnd w:id="195"/>
-      <w:bookmarkEnd w:id="196"/>
     </w:p>
     <w:p/>
     <w:p/>
@@ -45217,7 +45280,7 @@
           <w:szCs w:val="24"/>
         </w:rPr>
       </w:pPr>
-      <w:bookmarkStart w:id="197" w:name="_Toc529523933"/>
+      <w:bookmarkStart w:id="196" w:name="_Toc529523933"/>
       <w:r>
         <w:rPr>
           <w:rFonts w:ascii="Times New Roman" w:hAnsi="Times New Roman" w:cs="Times New Roman"/>
@@ -45258,7 +45321,7 @@
         </w:rPr>
         <w:t>Vivado Block Design</w:t>
       </w:r>
-      <w:bookmarkEnd w:id="197"/>
+      <w:bookmarkEnd w:id="196"/>
     </w:p>
     <w:p/>
     <w:p>
@@ -45328,7 +45391,7 @@
           <w:szCs w:val="24"/>
         </w:rPr>
       </w:pPr>
-      <w:bookmarkStart w:id="198" w:name="_Toc529523877"/>
+      <w:bookmarkStart w:id="197" w:name="_Toc529523877"/>
       <w:r>
         <w:rPr>
           <w:b/>
@@ -45400,7 +45463,7 @@
         </w:rPr>
         <w:t>: Vivado Block Design of Overall Implementation</w:t>
       </w:r>
-      <w:bookmarkEnd w:id="198"/>
+      <w:bookmarkEnd w:id="197"/>
     </w:p>
     <w:p/>
     <w:p/>
@@ -45432,7 +45495,7 @@
           <w:szCs w:val="24"/>
         </w:rPr>
       </w:pPr>
-      <w:bookmarkStart w:id="199" w:name="_Toc529523934"/>
+      <w:bookmarkStart w:id="198" w:name="_Toc529523934"/>
       <w:r>
         <w:rPr>
           <w:rFonts w:ascii="Times New Roman" w:hAnsi="Times New Roman" w:cs="Times New Roman"/>
@@ -45463,7 +45526,7 @@
         </w:rPr>
         <w:t>Block Design Resource Utilization</w:t>
       </w:r>
-      <w:bookmarkEnd w:id="199"/>
+      <w:bookmarkEnd w:id="198"/>
     </w:p>
     <w:p/>
     <w:p>
@@ -45531,7 +45594,7 @@
           <w:szCs w:val="24"/>
         </w:rPr>
       </w:pPr>
-      <w:bookmarkStart w:id="200" w:name="_Toc529523878"/>
+      <w:bookmarkStart w:id="199" w:name="_Toc529523878"/>
       <w:r>
         <w:rPr>
           <w:b/>
@@ -45633,7 +45696,7 @@
         </w:rPr>
         <w:t>Overall Block Design</w:t>
       </w:r>
-      <w:bookmarkEnd w:id="200"/>
+      <w:bookmarkEnd w:id="199"/>
     </w:p>
     <w:p/>
     <w:p>
@@ -45696,7 +45759,7 @@
           <w:szCs w:val="24"/>
         </w:rPr>
       </w:pPr>
-      <w:bookmarkStart w:id="201" w:name="_Toc529523879"/>
+      <w:bookmarkStart w:id="200" w:name="_Toc529523879"/>
       <w:r>
         <w:rPr>
           <w:b/>
@@ -45798,7 +45861,7 @@
         </w:rPr>
         <w:t>Overall Block Design</w:t>
       </w:r>
-      <w:bookmarkEnd w:id="201"/>
+      <w:bookmarkEnd w:id="200"/>
     </w:p>
     <w:p/>
     <w:p/>
@@ -45811,9 +45874,9 @@
     <w:p/>
     <w:p/>
     <w:p/>
-    <w:bookmarkStart w:id="202" w:name="_Toc529523935" w:displacedByCustomXml="next"/>
-    <w:bookmarkStart w:id="203" w:name="_Toc529182918" w:displacedByCustomXml="next"/>
-    <w:bookmarkStart w:id="204" w:name="_Toc528533386" w:displacedByCustomXml="next"/>
+    <w:bookmarkStart w:id="201" w:name="_Toc528533386" w:displacedByCustomXml="next"/>
+    <w:bookmarkStart w:id="202" w:name="_Toc529182918" w:displacedByCustomXml="next"/>
+    <w:bookmarkStart w:id="203" w:name="_Toc529523935" w:displacedByCustomXml="next"/>
     <w:sdt>
       <w:sdtPr>
         <w:rPr>
@@ -45828,6 +45891,7 @@
           <w:docPartUnique/>
         </w:docPartObj>
       </w:sdtPr>
+      <w:sdtEndPr/>
       <w:sdtContent>
         <w:p>
           <w:pPr>
@@ -45851,15 +45915,16 @@
             </w:rPr>
             <w:t>References</w:t>
           </w:r>
-          <w:bookmarkEnd w:id="204"/>
           <w:bookmarkEnd w:id="203"/>
           <w:bookmarkEnd w:id="202"/>
+          <w:bookmarkEnd w:id="201"/>
         </w:p>
         <w:sdt>
           <w:sdtPr>
             <w:id w:val="-573587230"/>
             <w:bibliography/>
           </w:sdtPr>
+          <w:sdtEndPr/>
           <w:sdtContent>
             <w:p>
               <w:pPr>
@@ -51379,7 +51444,7 @@
 </file>
 
 <file path=customXml/itemProps1.xml><?xml version="1.0" encoding="utf-8"?>
-<ds:datastoreItem xmlns:ds="http://schemas.openxmlformats.org/officeDocument/2006/customXml" ds:itemID="{9342956F-E06D-40C0-A1BC-8BAE71F17A06}">
+<ds:datastoreItem xmlns:ds="http://schemas.openxmlformats.org/officeDocument/2006/customXml" ds:itemID="{CAE5B45F-0776-411A-A204-ED902102469C}">
   <ds:schemaRefs>
     <ds:schemaRef ds:uri="http://schemas.openxmlformats.org/officeDocument/2006/bibliography"/>
   </ds:schemaRefs>

</xml_diff>